<commit_message>
Added more exercises to "04. Loops - Advanced *"
</commit_message>
<xml_diff>
--- a/Courses/Software-Sciences/Module-1-OOP-New/04-Loops-Advanced/04-Loops-Advanced-Exercises.docx
+++ b/Courses/Software-Sciences/Module-1-OOP-New/04-Loops-Advanced/04-Loops-Advanced-Exercises.docx
@@ -2216,24 +2216,24 @@
                 <w:rFonts w:ascii="Consolas" w:hAnsi="Consolas"/>
                 <w:noProof/>
               </w:rPr>
+              <w:t>90</w:t>
+            </w:r>
+          </w:p>
+          <w:p>
+            <w:pPr>
+              <w:spacing w:before="20" w:after="20"/>
+              <w:rPr>
+                <w:rFonts w:ascii="Consolas" w:hAnsi="Consolas"/>
+                <w:noProof/>
+                <w:lang w:val="bg-BG"/>
+              </w:rPr>
+            </w:pPr>
+            <w:r>
+              <w:rPr>
+                <w:rFonts w:ascii="Consolas" w:hAnsi="Consolas"/>
+                <w:noProof/>
+              </w:rPr>
               <w:lastRenderedPageBreak/>
-              <w:t>90</w:t>
-            </w:r>
-          </w:p>
-          <w:p>
-            <w:pPr>
-              <w:spacing w:before="20" w:after="20"/>
-              <w:rPr>
-                <w:rFonts w:ascii="Consolas" w:hAnsi="Consolas"/>
-                <w:noProof/>
-                <w:lang w:val="bg-BG"/>
-              </w:rPr>
-            </w:pPr>
-            <w:r>
-              <w:rPr>
-                <w:rFonts w:ascii="Consolas" w:hAnsi="Consolas"/>
-                <w:noProof/>
-              </w:rPr>
               <w:t>60</w:t>
             </w:r>
           </w:p>
@@ -2368,24 +2368,24 @@
                 <w:rFonts w:ascii="Consolas" w:hAnsi="Consolas"/>
                 <w:noProof/>
               </w:rPr>
+              <w:t>9</w:t>
+            </w:r>
+          </w:p>
+          <w:p>
+            <w:pPr>
+              <w:spacing w:before="20" w:after="20"/>
+              <w:rPr>
+                <w:rFonts w:ascii="Consolas" w:hAnsi="Consolas"/>
+                <w:noProof/>
+                <w:lang w:val="bg-BG"/>
+              </w:rPr>
+            </w:pPr>
+            <w:r>
+              <w:rPr>
+                <w:rFonts w:ascii="Consolas" w:hAnsi="Consolas"/>
+                <w:noProof/>
+              </w:rPr>
               <w:lastRenderedPageBreak/>
-              <w:t>9</w:t>
-            </w:r>
-          </w:p>
-          <w:p>
-            <w:pPr>
-              <w:spacing w:before="20" w:after="20"/>
-              <w:rPr>
-                <w:rFonts w:ascii="Consolas" w:hAnsi="Consolas"/>
-                <w:noProof/>
-                <w:lang w:val="bg-BG"/>
-              </w:rPr>
-            </w:pPr>
-            <w:r>
-              <w:rPr>
-                <w:rFonts w:ascii="Consolas" w:hAnsi="Consolas"/>
-                <w:noProof/>
-              </w:rPr>
               <w:t>50</w:t>
             </w:r>
           </w:p>
@@ -2462,7 +2462,6 @@
                 <w:rFonts w:ascii="Consolas" w:hAnsi="Consolas"/>
                 <w:noProof/>
               </w:rPr>
-              <w:lastRenderedPageBreak/>
               <w:t>Difference = |99-100| = 1</w:t>
             </w:r>
           </w:p>
@@ -3686,21 +3685,11 @@
         <w:rPr>
           <w:lang w:val="bg-BG"/>
         </w:rPr>
-        <w:t xml:space="preserve">Редица числа </w:t>
-      </w:r>
-      <w:r>
-        <w:rPr>
-          <w:noProof/>
-        </w:rPr>
-        <w:t>2K</w:t>
-      </w:r>
-      <w:r>
-        <w:t>+1</w:t>
+        <w:t>Четене на думи</w:t>
       </w:r>
     </w:p>
     <w:p>
       <w:pPr>
-        <w:spacing w:before="40" w:after="40"/>
         <w:rPr>
           <w:lang w:val="bg-BG"/>
         </w:rPr>
@@ -3718,13 +3707,31 @@
         <w:rPr>
           <w:lang w:val="bg-BG"/>
         </w:rPr>
-        <w:t xml:space="preserve">която чете число </w:t>
-      </w:r>
-      <w:r>
-        <w:rPr>
-          <w:rStyle w:val="CodeChar"/>
-        </w:rPr>
-        <w:t>n</w:t>
+        <w:t>която чете текст от конзолата</w:t>
+      </w:r>
+      <w:r>
+        <w:rPr>
+          <w:noProof/>
+        </w:rPr>
+        <w:t>(</w:t>
+      </w:r>
+      <w:r>
+        <w:rPr>
+          <w:lang w:val="bg-BG"/>
+        </w:rPr>
+        <w:t>стринг</w:t>
+      </w:r>
+      <w:r>
+        <w:rPr>
+          <w:noProof/>
+        </w:rPr>
+        <w:t xml:space="preserve">) </w:t>
+      </w:r>
+      <w:r>
+        <w:rPr>
+          <w:lang w:val="bg-BG"/>
+        </w:rPr>
+        <w:t>и го принтира</w:t>
       </w:r>
       <w:r>
         <w:t xml:space="preserve">, </w:t>
@@ -3733,97 +3740,2258 @@
         <w:rPr>
           <w:lang w:val="bg-BG"/>
         </w:rPr>
-        <w:t>въведено от потребителя</w:t>
-      </w:r>
-      <w:r>
-        <w:t>,</w:t>
+        <w:t xml:space="preserve">докато не получи командата </w:t>
+      </w:r>
+      <w:r>
+        <w:t>"</w:t>
       </w:r>
       <w:r>
         <w:rPr>
           <w:b/>
-        </w:rPr>
-        <w:t xml:space="preserve"> </w:t>
-      </w:r>
-      <w:r>
-        <w:rPr>
-          <w:lang w:val="bg-BG"/>
-        </w:rPr>
-        <w:t xml:space="preserve">и отпечатва </w:t>
-      </w:r>
-      <w:r>
-        <w:rPr>
-          <w:b/>
-          <w:lang w:val="bg-BG"/>
-        </w:rPr>
-        <w:t xml:space="preserve">всички числа </w:t>
-      </w:r>
-      <w:r>
-        <w:rPr>
-          <w:b/>
-        </w:rPr>
-        <w:t xml:space="preserve">≤ n </w:t>
-      </w:r>
-      <w:r>
-        <w:rPr>
-          <w:b/>
-          <w:lang w:val="bg-BG"/>
-        </w:rPr>
-        <w:t>от редицата</w:t>
-      </w:r>
-      <w:r>
-        <w:t xml:space="preserve">: 1, 3, 7, 15, 31, …. </w:t>
-      </w:r>
-      <w:r>
-        <w:rPr>
-          <w:lang w:val="bg-BG"/>
-        </w:rPr>
-        <w:t xml:space="preserve">Всяко следващо число се изчислява като умножим </w:t>
-      </w:r>
-      <w:r>
-        <w:rPr>
-          <w:b/>
-          <w:lang w:val="bg-BG"/>
-        </w:rPr>
-        <w:t xml:space="preserve">предишното </w:t>
-      </w:r>
-      <w:r>
-        <w:rPr>
-          <w:lang w:val="bg-BG"/>
-        </w:rPr>
-        <w:t xml:space="preserve">с </w:t>
-      </w:r>
-      <w:r>
-        <w:rPr>
-          <w:b/>
-        </w:rPr>
-        <w:t>2</w:t>
-      </w:r>
-      <w:r>
-        <w:t xml:space="preserve"> </w:t>
-      </w:r>
-      <w:r>
-        <w:rPr>
-          <w:lang w:val="bg-BG"/>
-        </w:rPr>
-        <w:t xml:space="preserve">и добавим </w:t>
-      </w:r>
-      <w:r>
-        <w:rPr>
-          <w:b/>
-        </w:rPr>
-        <w:t>1</w:t>
-      </w:r>
-      <w:r>
-        <w:t>.</w:t>
+          <w:bCs/>
+        </w:rPr>
+        <w:t>Stop</w:t>
+      </w:r>
+      <w:r>
+        <w:t>".</w:t>
       </w:r>
     </w:p>
     <w:p>
       <w:pPr>
         <w:pStyle w:val="Heading3"/>
-        <w:spacing w:before="40"/>
-        <w:rPr>
-          <w:lang w:val="bg-BG"/>
-        </w:rPr>
+        <w:rPr>
+          <w:lang w:val="bg-BG"/>
+        </w:rPr>
+      </w:pPr>
+      <w:r>
+        <w:rPr>
+          <w:lang w:val="bg-BG"/>
+        </w:rPr>
+        <w:t>Пример</w:t>
+      </w:r>
+      <w:r>
+        <w:rPr>
+          <w:lang w:val="bg-BG"/>
+        </w:rPr>
+        <w:t>и</w:t>
+      </w:r>
+    </w:p>
+    <w:tbl>
+      <w:tblPr>
+        <w:tblStyle w:val="TableGrid"/>
+        <w:tblW w:w="10425" w:type="dxa"/>
+        <w:tblCellMar>
+          <w:top w:w="57" w:type="dxa"/>
+          <w:left w:w="85" w:type="dxa"/>
+          <w:bottom w:w="57" w:type="dxa"/>
+          <w:right w:w="85" w:type="dxa"/>
+        </w:tblCellMar>
+        <w:tblLook w:val="04A0" w:firstRow="1" w:lastRow="0" w:firstColumn="1" w:lastColumn="0" w:noHBand="0" w:noVBand="1"/>
+      </w:tblPr>
+      <w:tblGrid>
+        <w:gridCol w:w="1525"/>
+        <w:gridCol w:w="3330"/>
+        <w:gridCol w:w="630"/>
+        <w:gridCol w:w="1530"/>
+        <w:gridCol w:w="3410"/>
+      </w:tblGrid>
+      <w:tr>
+        <w:trPr>
+          <w:trHeight w:val="258"/>
+        </w:trPr>
+        <w:tc>
+          <w:tcPr>
+            <w:tcW w:w="1525" w:type="dxa"/>
+            <w:shd w:val="clear" w:color="auto" w:fill="D9D9D9" w:themeFill="background1" w:themeFillShade="D9"/>
+            <w:vAlign w:val="center"/>
+          </w:tcPr>
+          <w:p>
+            <w:pPr>
+              <w:spacing w:before="20" w:after="20"/>
+              <w:jc w:val="center"/>
+              <w:rPr>
+                <w:b/>
+              </w:rPr>
+            </w:pPr>
+            <w:r>
+              <w:rPr>
+                <w:b/>
+                <w:lang w:val="bg-BG"/>
+              </w:rPr>
+              <w:t>Вход</w:t>
+            </w:r>
+          </w:p>
+        </w:tc>
+        <w:tc>
+          <w:tcPr>
+            <w:tcW w:w="3330" w:type="dxa"/>
+            <w:tcBorders>
+              <w:right w:val="single" w:sz="4" w:space="0" w:color="auto"/>
+            </w:tcBorders>
+            <w:shd w:val="clear" w:color="auto" w:fill="D9D9D9" w:themeFill="background1" w:themeFillShade="D9"/>
+            <w:vAlign w:val="center"/>
+          </w:tcPr>
+          <w:p>
+            <w:pPr>
+              <w:spacing w:before="20" w:after="20"/>
+              <w:jc w:val="center"/>
+              <w:rPr>
+                <w:b/>
+              </w:rPr>
+            </w:pPr>
+            <w:r>
+              <w:rPr>
+                <w:b/>
+                <w:lang w:val="bg-BG"/>
+              </w:rPr>
+              <w:t>Изход</w:t>
+            </w:r>
+          </w:p>
+        </w:tc>
+        <w:tc>
+          <w:tcPr>
+            <w:tcW w:w="630" w:type="dxa"/>
+            <w:tcBorders>
+              <w:top w:val="nil"/>
+              <w:left w:val="single" w:sz="4" w:space="0" w:color="auto"/>
+              <w:bottom w:val="nil"/>
+              <w:right w:val="single" w:sz="4" w:space="0" w:color="auto"/>
+            </w:tcBorders>
+            <w:shd w:val="clear" w:color="auto" w:fill="auto"/>
+          </w:tcPr>
+          <w:p>
+            <w:pPr>
+              <w:spacing w:before="20" w:after="20"/>
+            </w:pPr>
+          </w:p>
+        </w:tc>
+        <w:tc>
+          <w:tcPr>
+            <w:tcW w:w="1530" w:type="dxa"/>
+            <w:tcBorders>
+              <w:left w:val="single" w:sz="4" w:space="0" w:color="auto"/>
+            </w:tcBorders>
+            <w:shd w:val="clear" w:color="auto" w:fill="D9D9D9" w:themeFill="background1" w:themeFillShade="D9"/>
+            <w:vAlign w:val="center"/>
+          </w:tcPr>
+          <w:p>
+            <w:pPr>
+              <w:spacing w:before="20" w:after="20"/>
+              <w:jc w:val="center"/>
+              <w:rPr>
+                <w:b/>
+              </w:rPr>
+            </w:pPr>
+            <w:r>
+              <w:rPr>
+                <w:b/>
+                <w:lang w:val="bg-BG"/>
+              </w:rPr>
+              <w:t>Вход</w:t>
+            </w:r>
+          </w:p>
+        </w:tc>
+        <w:tc>
+          <w:tcPr>
+            <w:tcW w:w="3410" w:type="dxa"/>
+            <w:shd w:val="clear" w:color="auto" w:fill="D9D9D9" w:themeFill="background1" w:themeFillShade="D9"/>
+            <w:vAlign w:val="center"/>
+          </w:tcPr>
+          <w:p>
+            <w:pPr>
+              <w:spacing w:before="20" w:after="20"/>
+              <w:jc w:val="center"/>
+              <w:rPr>
+                <w:b/>
+              </w:rPr>
+            </w:pPr>
+            <w:r>
+              <w:rPr>
+                <w:b/>
+                <w:lang w:val="bg-BG"/>
+              </w:rPr>
+              <w:t>Изход</w:t>
+            </w:r>
+          </w:p>
+        </w:tc>
+      </w:tr>
+      <w:tr>
+        <w:trPr>
+          <w:trHeight w:val="2570"/>
+        </w:trPr>
+        <w:tc>
+          <w:tcPr>
+            <w:tcW w:w="1525" w:type="dxa"/>
+          </w:tcPr>
+          <w:p>
+            <w:pPr>
+              <w:pStyle w:val="Code"/>
+              <w:spacing w:before="20" w:after="20"/>
+              <w:rPr>
+                <w:b w:val="0"/>
+                <w:noProof w:val="0"/>
+                <w:lang w:val="bg-BG"/>
+              </w:rPr>
+            </w:pPr>
+            <w:r>
+              <w:rPr>
+                <w:b w:val="0"/>
+              </w:rPr>
+              <w:t>Nakov</w:t>
+            </w:r>
+          </w:p>
+          <w:p>
+            <w:pPr>
+              <w:spacing w:before="20" w:after="20"/>
+              <w:rPr>
+                <w:rFonts w:ascii="Consolas" w:hAnsi="Consolas"/>
+                <w:lang w:val="bg-BG"/>
+              </w:rPr>
+            </w:pPr>
+            <w:r>
+              <w:rPr>
+                <w:rFonts w:ascii="Consolas" w:hAnsi="Consolas"/>
+                <w:noProof/>
+              </w:rPr>
+              <w:t>SoftUni</w:t>
+            </w:r>
+          </w:p>
+          <w:p>
+            <w:pPr>
+              <w:spacing w:before="20" w:after="20"/>
+              <w:rPr>
+                <w:rFonts w:ascii="Consolas" w:hAnsi="Consolas"/>
+                <w:lang w:val="bg-BG"/>
+              </w:rPr>
+            </w:pPr>
+            <w:r>
+              <w:rPr>
+                <w:rFonts w:ascii="Consolas" w:hAnsi="Consolas"/>
+                <w:noProof/>
+              </w:rPr>
+              <w:t>Sofia</w:t>
+            </w:r>
+          </w:p>
+          <w:p>
+            <w:pPr>
+              <w:spacing w:before="20" w:after="20"/>
+              <w:rPr>
+                <w:rFonts w:ascii="Consolas" w:hAnsi="Consolas"/>
+                <w:lang w:val="bg-BG"/>
+              </w:rPr>
+            </w:pPr>
+            <w:r>
+              <w:rPr>
+                <w:rFonts w:ascii="Consolas" w:hAnsi="Consolas"/>
+                <w:noProof/>
+              </w:rPr>
+              <w:t>Bulgaria</w:t>
+            </w:r>
+          </w:p>
+          <w:p>
+            <w:pPr>
+              <w:spacing w:before="20" w:after="20"/>
+              <w:rPr>
+                <w:rFonts w:ascii="Consolas" w:hAnsi="Consolas"/>
+                <w:lang w:val="bg-BG"/>
+              </w:rPr>
+            </w:pPr>
+            <w:r>
+              <w:rPr>
+                <w:rFonts w:ascii="Consolas" w:hAnsi="Consolas"/>
+                <w:noProof/>
+              </w:rPr>
+              <w:t>SomeText</w:t>
+            </w:r>
+          </w:p>
+          <w:p>
+            <w:pPr>
+              <w:spacing w:before="20" w:after="20"/>
+              <w:rPr>
+                <w:rFonts w:ascii="Consolas" w:hAnsi="Consolas"/>
+                <w:lang w:val="bg-BG"/>
+              </w:rPr>
+            </w:pPr>
+            <w:r>
+              <w:rPr>
+                <w:rFonts w:ascii="Consolas" w:hAnsi="Consolas"/>
+                <w:noProof/>
+              </w:rPr>
+              <w:t>Stop</w:t>
+            </w:r>
+          </w:p>
+          <w:p>
+            <w:pPr>
+              <w:spacing w:before="20" w:after="20"/>
+              <w:rPr>
+                <w:rFonts w:ascii="Consolas" w:hAnsi="Consolas"/>
+                <w:noProof/>
+                <w:lang w:val="bg-BG"/>
+              </w:rPr>
+            </w:pPr>
+            <w:r>
+              <w:rPr>
+                <w:rFonts w:ascii="Consolas" w:hAnsi="Consolas"/>
+                <w:noProof/>
+              </w:rPr>
+              <w:t>AfterStop</w:t>
+            </w:r>
+          </w:p>
+          <w:p>
+            <w:pPr>
+              <w:spacing w:before="20" w:after="20"/>
+              <w:rPr>
+                <w:rFonts w:ascii="Consolas" w:hAnsi="Consolas"/>
+                <w:lang w:val="bg-BG"/>
+              </w:rPr>
+            </w:pPr>
+            <w:r>
+              <w:rPr>
+                <w:rFonts w:ascii="Consolas" w:hAnsi="Consolas"/>
+                <w:noProof/>
+              </w:rPr>
+              <w:t>Europe</w:t>
+            </w:r>
+          </w:p>
+          <w:p>
+            <w:pPr>
+              <w:spacing w:before="20" w:after="20"/>
+              <w:rPr>
+                <w:rFonts w:ascii="Consolas" w:hAnsi="Consolas"/>
+                <w:noProof/>
+              </w:rPr>
+            </w:pPr>
+            <w:r>
+              <w:rPr>
+                <w:rFonts w:ascii="Consolas" w:hAnsi="Consolas"/>
+                <w:noProof/>
+              </w:rPr>
+              <w:t>HelloWorld</w:t>
+            </w:r>
+          </w:p>
+        </w:tc>
+        <w:tc>
+          <w:tcPr>
+            <w:tcW w:w="3330" w:type="dxa"/>
+            <w:tcBorders>
+              <w:right w:val="single" w:sz="4" w:space="0" w:color="auto"/>
+            </w:tcBorders>
+          </w:tcPr>
+          <w:p>
+            <w:pPr>
+              <w:spacing w:before="20" w:after="20"/>
+              <w:rPr>
+                <w:rFonts w:ascii="Consolas" w:hAnsi="Consolas"/>
+                <w:lang w:val="bg-BG"/>
+              </w:rPr>
+            </w:pPr>
+            <w:r>
+              <w:rPr>
+                <w:rFonts w:ascii="Consolas" w:hAnsi="Consolas"/>
+                <w:noProof/>
+              </w:rPr>
+              <w:t>Nakov</w:t>
+            </w:r>
+          </w:p>
+          <w:p>
+            <w:pPr>
+              <w:spacing w:before="20" w:after="20"/>
+              <w:rPr>
+                <w:rFonts w:ascii="Consolas" w:hAnsi="Consolas"/>
+                <w:lang w:val="bg-BG"/>
+              </w:rPr>
+            </w:pPr>
+            <w:r>
+              <w:rPr>
+                <w:rFonts w:ascii="Consolas" w:hAnsi="Consolas"/>
+                <w:noProof/>
+              </w:rPr>
+              <w:t>SoftUni</w:t>
+            </w:r>
+          </w:p>
+          <w:p>
+            <w:pPr>
+              <w:spacing w:before="20" w:after="20"/>
+              <w:rPr>
+                <w:rFonts w:ascii="Consolas" w:hAnsi="Consolas"/>
+                <w:lang w:val="bg-BG"/>
+              </w:rPr>
+            </w:pPr>
+            <w:r>
+              <w:rPr>
+                <w:rFonts w:ascii="Consolas" w:hAnsi="Consolas"/>
+                <w:noProof/>
+              </w:rPr>
+              <w:t>Sofia</w:t>
+            </w:r>
+          </w:p>
+          <w:p>
+            <w:pPr>
+              <w:spacing w:before="20" w:after="20"/>
+              <w:rPr>
+                <w:rFonts w:ascii="Consolas" w:hAnsi="Consolas"/>
+                <w:lang w:val="bg-BG"/>
+              </w:rPr>
+            </w:pPr>
+            <w:r>
+              <w:rPr>
+                <w:rFonts w:ascii="Consolas" w:hAnsi="Consolas"/>
+                <w:noProof/>
+              </w:rPr>
+              <w:t>Bulgaria</w:t>
+            </w:r>
+          </w:p>
+          <w:p>
+            <w:pPr>
+              <w:spacing w:before="20" w:after="20"/>
+              <w:rPr>
+                <w:rFonts w:ascii="Consolas" w:hAnsi="Consolas"/>
+                <w:i/>
+                <w:iCs/>
+                <w:noProof/>
+              </w:rPr>
+            </w:pPr>
+            <w:r>
+              <w:rPr>
+                <w:rFonts w:ascii="Consolas" w:hAnsi="Consolas"/>
+                <w:noProof/>
+              </w:rPr>
+              <w:t>SomeText</w:t>
+            </w:r>
+          </w:p>
+        </w:tc>
+        <w:tc>
+          <w:tcPr>
+            <w:tcW w:w="630" w:type="dxa"/>
+            <w:tcBorders>
+              <w:top w:val="nil"/>
+              <w:left w:val="single" w:sz="4" w:space="0" w:color="auto"/>
+              <w:bottom w:val="nil"/>
+              <w:right w:val="single" w:sz="4" w:space="0" w:color="auto"/>
+            </w:tcBorders>
+            <w:shd w:val="clear" w:color="auto" w:fill="auto"/>
+          </w:tcPr>
+          <w:p>
+            <w:pPr>
+              <w:spacing w:before="20" w:after="20"/>
+              <w:rPr>
+                <w:rFonts w:ascii="Consolas" w:hAnsi="Consolas"/>
+                <w:b/>
+                <w:noProof/>
+              </w:rPr>
+            </w:pPr>
+          </w:p>
+        </w:tc>
+        <w:tc>
+          <w:tcPr>
+            <w:tcW w:w="1530" w:type="dxa"/>
+            <w:tcBorders>
+              <w:left w:val="single" w:sz="4" w:space="0" w:color="auto"/>
+            </w:tcBorders>
+          </w:tcPr>
+          <w:p>
+            <w:pPr>
+              <w:spacing w:before="20" w:after="20"/>
+              <w:rPr>
+                <w:rFonts w:ascii="Consolas" w:hAnsi="Consolas"/>
+                <w:lang w:val="bg-BG"/>
+              </w:rPr>
+            </w:pPr>
+            <w:r>
+              <w:rPr>
+                <w:rFonts w:ascii="Consolas" w:hAnsi="Consolas"/>
+                <w:noProof/>
+              </w:rPr>
+              <w:t>Sofia</w:t>
+            </w:r>
+          </w:p>
+          <w:p>
+            <w:pPr>
+              <w:spacing w:before="20" w:after="20"/>
+              <w:rPr>
+                <w:rFonts w:ascii="Consolas" w:hAnsi="Consolas"/>
+                <w:lang w:val="bg-BG"/>
+              </w:rPr>
+            </w:pPr>
+            <w:r>
+              <w:rPr>
+                <w:rFonts w:ascii="Consolas" w:hAnsi="Consolas"/>
+                <w:noProof/>
+              </w:rPr>
+              <w:t>Berlin</w:t>
+            </w:r>
+          </w:p>
+          <w:p>
+            <w:pPr>
+              <w:spacing w:before="20" w:after="20"/>
+              <w:rPr>
+                <w:rFonts w:ascii="Consolas" w:hAnsi="Consolas"/>
+                <w:lang w:val="bg-BG"/>
+              </w:rPr>
+            </w:pPr>
+            <w:r>
+              <w:rPr>
+                <w:rFonts w:ascii="Consolas" w:hAnsi="Consolas"/>
+                <w:noProof/>
+              </w:rPr>
+              <w:t>Moscow</w:t>
+            </w:r>
+            <w:r>
+              <w:rPr>
+                <w:rFonts w:ascii="Consolas" w:hAnsi="Consolas"/>
+                <w:lang w:val="bg-BG"/>
+              </w:rPr>
+              <w:br/>
+            </w:r>
+            <w:r>
+              <w:rPr>
+                <w:rFonts w:ascii="Consolas" w:hAnsi="Consolas"/>
+                <w:noProof/>
+              </w:rPr>
+              <w:t>Athens</w:t>
+            </w:r>
+          </w:p>
+          <w:p>
+            <w:pPr>
+              <w:spacing w:before="20" w:after="20"/>
+              <w:rPr>
+                <w:rFonts w:ascii="Consolas" w:hAnsi="Consolas"/>
+                <w:lang w:val="bg-BG"/>
+              </w:rPr>
+            </w:pPr>
+            <w:r>
+              <w:rPr>
+                <w:rFonts w:ascii="Consolas" w:hAnsi="Consolas"/>
+                <w:noProof/>
+              </w:rPr>
+              <w:t>Madrid</w:t>
+            </w:r>
+          </w:p>
+          <w:p>
+            <w:pPr>
+              <w:spacing w:before="20" w:after="20"/>
+              <w:rPr>
+                <w:rFonts w:ascii="Consolas" w:hAnsi="Consolas"/>
+                <w:lang w:val="bg-BG"/>
+              </w:rPr>
+            </w:pPr>
+            <w:r>
+              <w:rPr>
+                <w:rFonts w:ascii="Consolas" w:hAnsi="Consolas"/>
+                <w:noProof/>
+              </w:rPr>
+              <w:t>London</w:t>
+            </w:r>
+          </w:p>
+          <w:p>
+            <w:pPr>
+              <w:spacing w:before="20" w:after="20"/>
+              <w:rPr>
+                <w:rFonts w:ascii="Consolas" w:hAnsi="Consolas"/>
+                <w:lang w:val="bg-BG"/>
+              </w:rPr>
+            </w:pPr>
+            <w:r>
+              <w:rPr>
+                <w:rFonts w:ascii="Consolas" w:hAnsi="Consolas"/>
+                <w:noProof/>
+              </w:rPr>
+              <w:t>Paris</w:t>
+            </w:r>
+          </w:p>
+          <w:p>
+            <w:pPr>
+              <w:spacing w:before="20" w:after="20"/>
+              <w:rPr>
+                <w:rFonts w:ascii="Consolas" w:hAnsi="Consolas"/>
+                <w:lang w:val="bg-BG"/>
+              </w:rPr>
+            </w:pPr>
+            <w:r>
+              <w:rPr>
+                <w:rFonts w:ascii="Consolas" w:hAnsi="Consolas"/>
+                <w:noProof/>
+              </w:rPr>
+              <w:t>Stop</w:t>
+            </w:r>
+          </w:p>
+          <w:p>
+            <w:pPr>
+              <w:spacing w:before="20" w:after="20"/>
+              <w:rPr>
+                <w:rFonts w:ascii="Consolas" w:hAnsi="Consolas"/>
+                <w:i/>
+                <w:iCs/>
+                <w:noProof/>
+              </w:rPr>
+            </w:pPr>
+            <w:r>
+              <w:rPr>
+                <w:rFonts w:ascii="Consolas" w:hAnsi="Consolas"/>
+                <w:noProof/>
+              </w:rPr>
+              <w:t>AfterStop</w:t>
+            </w:r>
+          </w:p>
+        </w:tc>
+        <w:tc>
+          <w:tcPr>
+            <w:tcW w:w="3410" w:type="dxa"/>
+          </w:tcPr>
+          <w:p>
+            <w:pPr>
+              <w:spacing w:before="20" w:after="20"/>
+              <w:rPr>
+                <w:rFonts w:ascii="Consolas" w:hAnsi="Consolas"/>
+                <w:lang w:val="bg-BG"/>
+              </w:rPr>
+            </w:pPr>
+            <w:r>
+              <w:rPr>
+                <w:rFonts w:ascii="Consolas" w:hAnsi="Consolas"/>
+                <w:noProof/>
+              </w:rPr>
+              <w:t>Sofia</w:t>
+            </w:r>
+          </w:p>
+          <w:p>
+            <w:pPr>
+              <w:spacing w:before="20" w:after="20"/>
+              <w:rPr>
+                <w:rFonts w:ascii="Consolas" w:hAnsi="Consolas"/>
+                <w:lang w:val="bg-BG"/>
+              </w:rPr>
+            </w:pPr>
+            <w:r>
+              <w:rPr>
+                <w:rFonts w:ascii="Consolas" w:hAnsi="Consolas"/>
+                <w:noProof/>
+              </w:rPr>
+              <w:t>Berlin</w:t>
+            </w:r>
+          </w:p>
+          <w:p>
+            <w:pPr>
+              <w:spacing w:before="20" w:after="20"/>
+              <w:rPr>
+                <w:rFonts w:ascii="Consolas" w:hAnsi="Consolas"/>
+                <w:lang w:val="bg-BG"/>
+              </w:rPr>
+            </w:pPr>
+            <w:r>
+              <w:rPr>
+                <w:rFonts w:ascii="Consolas" w:hAnsi="Consolas"/>
+                <w:noProof/>
+              </w:rPr>
+              <w:t>Moscow</w:t>
+            </w:r>
+            <w:r>
+              <w:rPr>
+                <w:rFonts w:ascii="Consolas" w:hAnsi="Consolas"/>
+                <w:lang w:val="bg-BG"/>
+              </w:rPr>
+              <w:br/>
+            </w:r>
+            <w:r>
+              <w:rPr>
+                <w:rFonts w:ascii="Consolas" w:hAnsi="Consolas"/>
+                <w:noProof/>
+              </w:rPr>
+              <w:t>Athens</w:t>
+            </w:r>
+          </w:p>
+          <w:p>
+            <w:pPr>
+              <w:spacing w:before="20" w:after="20"/>
+              <w:rPr>
+                <w:rFonts w:ascii="Consolas" w:hAnsi="Consolas"/>
+                <w:lang w:val="bg-BG"/>
+              </w:rPr>
+            </w:pPr>
+            <w:r>
+              <w:rPr>
+                <w:rFonts w:ascii="Consolas" w:hAnsi="Consolas"/>
+                <w:noProof/>
+              </w:rPr>
+              <w:t>Madrid</w:t>
+            </w:r>
+          </w:p>
+          <w:p>
+            <w:pPr>
+              <w:spacing w:before="20" w:after="20"/>
+              <w:rPr>
+                <w:rFonts w:ascii="Consolas" w:hAnsi="Consolas"/>
+                <w:lang w:val="bg-BG"/>
+              </w:rPr>
+            </w:pPr>
+            <w:r>
+              <w:rPr>
+                <w:rFonts w:ascii="Consolas" w:hAnsi="Consolas"/>
+                <w:noProof/>
+              </w:rPr>
+              <w:t>London</w:t>
+            </w:r>
+          </w:p>
+          <w:p>
+            <w:pPr>
+              <w:spacing w:before="20" w:after="20"/>
+              <w:rPr>
+                <w:rFonts w:ascii="Consolas" w:hAnsi="Consolas"/>
+                <w:lang w:val="bg-BG"/>
+              </w:rPr>
+            </w:pPr>
+            <w:r>
+              <w:rPr>
+                <w:rFonts w:ascii="Consolas" w:hAnsi="Consolas"/>
+                <w:noProof/>
+              </w:rPr>
+              <w:t>Paris</w:t>
+            </w:r>
+          </w:p>
+          <w:p>
+            <w:pPr>
+              <w:spacing w:before="20" w:after="20"/>
+              <w:rPr>
+                <w:rFonts w:ascii="Consolas" w:hAnsi="Consolas"/>
+                <w:i/>
+                <w:iCs/>
+                <w:noProof/>
+              </w:rPr>
+            </w:pPr>
+          </w:p>
+        </w:tc>
+      </w:tr>
+    </w:tbl>
+    <w:p>
+      <w:pPr>
+        <w:pStyle w:val="Heading2"/>
+        <w:rPr>
+          <w:lang w:val="bg-BG"/>
+        </w:rPr>
+      </w:pPr>
+      <w:r>
+        <w:rPr>
+          <w:lang w:val="bg-BG"/>
+        </w:rPr>
+        <w:t>Парола</w:t>
+      </w:r>
+    </w:p>
+    <w:p>
+      <w:r>
+        <w:rPr>
+          <w:lang w:val="bg-BG"/>
+        </w:rPr>
+        <w:t>Напишете програма</w:t>
+      </w:r>
+      <w:r>
+        <w:t xml:space="preserve">, </w:t>
+      </w:r>
+      <w:r>
+        <w:rPr>
+          <w:lang w:val="bg-BG"/>
+        </w:rPr>
+        <w:t>която първоначално прочита име и парола на потребителски профил</w:t>
+      </w:r>
+      <w:r>
+        <w:t xml:space="preserve">. </w:t>
+      </w:r>
+      <w:r>
+        <w:rPr>
+          <w:lang w:val="bg-BG"/>
+        </w:rPr>
+        <w:t>След това чете парола за вход</w:t>
+      </w:r>
+      <w:r>
+        <w:t xml:space="preserve">, </w:t>
+      </w:r>
+      <w:r>
+        <w:rPr>
+          <w:lang w:val="bg-BG"/>
+        </w:rPr>
+        <w:t>при въвеждане на грешна парола</w:t>
+      </w:r>
+      <w:r>
+        <w:t xml:space="preserve">, </w:t>
+      </w:r>
+      <w:r>
+        <w:rPr>
+          <w:lang w:val="bg-BG"/>
+        </w:rPr>
+        <w:t>потребителя да се подкани да въведе нова парола</w:t>
+      </w:r>
+      <w:r>
+        <w:t>.</w:t>
+      </w:r>
+      <w:r>
+        <w:br w:type="page"/>
+      </w:r>
+    </w:p>
+    <w:p>
+      <w:pPr>
+        <w:pStyle w:val="Heading3"/>
+      </w:pPr>
+      <w:r>
+        <w:rPr>
+          <w:lang w:val="bg-BG"/>
+        </w:rPr>
+        <w:lastRenderedPageBreak/>
+        <w:t>Пример</w:t>
+      </w:r>
+      <w:r>
+        <w:rPr>
+          <w:lang w:val="bg-BG"/>
+        </w:rPr>
+        <w:t>и</w:t>
+      </w:r>
+    </w:p>
+    <w:tbl>
+      <w:tblPr>
+        <w:tblStyle w:val="TableGrid"/>
+        <w:tblW w:w="10435" w:type="dxa"/>
+        <w:tblCellMar>
+          <w:top w:w="57" w:type="dxa"/>
+          <w:left w:w="85" w:type="dxa"/>
+          <w:bottom w:w="57" w:type="dxa"/>
+          <w:right w:w="85" w:type="dxa"/>
+        </w:tblCellMar>
+        <w:tblLook w:val="04A0" w:firstRow="1" w:lastRow="0" w:firstColumn="1" w:lastColumn="0" w:noHBand="0" w:noVBand="1"/>
+      </w:tblPr>
+      <w:tblGrid>
+        <w:gridCol w:w="1525"/>
+        <w:gridCol w:w="3330"/>
+        <w:gridCol w:w="630"/>
+        <w:gridCol w:w="1530"/>
+        <w:gridCol w:w="3420"/>
+      </w:tblGrid>
+      <w:tr>
+        <w:trPr>
+          <w:trHeight w:val="258"/>
+        </w:trPr>
+        <w:tc>
+          <w:tcPr>
+            <w:tcW w:w="1525" w:type="dxa"/>
+            <w:shd w:val="clear" w:color="auto" w:fill="D9D9D9" w:themeFill="background1" w:themeFillShade="D9"/>
+            <w:vAlign w:val="center"/>
+          </w:tcPr>
+          <w:p>
+            <w:pPr>
+              <w:spacing w:before="20" w:after="20"/>
+              <w:jc w:val="center"/>
+              <w:rPr>
+                <w:b/>
+              </w:rPr>
+            </w:pPr>
+            <w:r>
+              <w:rPr>
+                <w:b/>
+                <w:lang w:val="bg-BG"/>
+              </w:rPr>
+              <w:t>Вход</w:t>
+            </w:r>
+          </w:p>
+        </w:tc>
+        <w:tc>
+          <w:tcPr>
+            <w:tcW w:w="3330" w:type="dxa"/>
+            <w:shd w:val="clear" w:color="auto" w:fill="D9D9D9" w:themeFill="background1" w:themeFillShade="D9"/>
+            <w:vAlign w:val="center"/>
+          </w:tcPr>
+          <w:p>
+            <w:pPr>
+              <w:spacing w:before="20" w:after="20"/>
+              <w:jc w:val="center"/>
+              <w:rPr>
+                <w:b/>
+              </w:rPr>
+            </w:pPr>
+            <w:r>
+              <w:rPr>
+                <w:b/>
+                <w:lang w:val="bg-BG"/>
+              </w:rPr>
+              <w:t>Изход</w:t>
+            </w:r>
+          </w:p>
+        </w:tc>
+        <w:tc>
+          <w:tcPr>
+            <w:tcW w:w="630" w:type="dxa"/>
+            <w:vMerge w:val="restart"/>
+            <w:tcBorders>
+              <w:top w:val="nil"/>
+              <w:bottom w:val="nil"/>
+            </w:tcBorders>
+            <w:shd w:val="clear" w:color="auto" w:fill="auto"/>
+          </w:tcPr>
+          <w:p>
+            <w:pPr>
+              <w:spacing w:before="20" w:after="20"/>
+              <w:rPr>
+                <w:b/>
+              </w:rPr>
+            </w:pPr>
+          </w:p>
+        </w:tc>
+        <w:tc>
+          <w:tcPr>
+            <w:tcW w:w="1530" w:type="dxa"/>
+            <w:shd w:val="clear" w:color="auto" w:fill="D9D9D9" w:themeFill="background1" w:themeFillShade="D9"/>
+            <w:vAlign w:val="center"/>
+          </w:tcPr>
+          <w:p>
+            <w:pPr>
+              <w:spacing w:before="20" w:after="20"/>
+              <w:jc w:val="center"/>
+              <w:rPr>
+                <w:b/>
+              </w:rPr>
+            </w:pPr>
+            <w:r>
+              <w:rPr>
+                <w:b/>
+                <w:lang w:val="bg-BG"/>
+              </w:rPr>
+              <w:t>Вход</w:t>
+            </w:r>
+          </w:p>
+        </w:tc>
+        <w:tc>
+          <w:tcPr>
+            <w:tcW w:w="3420" w:type="dxa"/>
+            <w:shd w:val="clear" w:color="auto" w:fill="D9D9D9" w:themeFill="background1" w:themeFillShade="D9"/>
+            <w:vAlign w:val="center"/>
+          </w:tcPr>
+          <w:p>
+            <w:pPr>
+              <w:spacing w:before="20" w:after="20"/>
+              <w:jc w:val="center"/>
+              <w:rPr>
+                <w:b/>
+              </w:rPr>
+            </w:pPr>
+            <w:r>
+              <w:rPr>
+                <w:b/>
+                <w:lang w:val="bg-BG"/>
+              </w:rPr>
+              <w:t>Изход</w:t>
+            </w:r>
+          </w:p>
+        </w:tc>
+      </w:tr>
+      <w:tr>
+        <w:trPr>
+          <w:trHeight w:val="1126"/>
+        </w:trPr>
+        <w:tc>
+          <w:tcPr>
+            <w:tcW w:w="1525" w:type="dxa"/>
+          </w:tcPr>
+          <w:p>
+            <w:pPr>
+              <w:pStyle w:val="Code"/>
+              <w:spacing w:before="20" w:after="20"/>
+              <w:rPr>
+                <w:b w:val="0"/>
+                <w:noProof w:val="0"/>
+                <w:lang w:val="bg-BG"/>
+              </w:rPr>
+            </w:pPr>
+            <w:r>
+              <w:rPr>
+                <w:b w:val="0"/>
+              </w:rPr>
+              <w:t>Nakov</w:t>
+            </w:r>
+          </w:p>
+          <w:p>
+            <w:pPr>
+              <w:pStyle w:val="Code"/>
+              <w:spacing w:before="20" w:after="20"/>
+              <w:rPr>
+                <w:b w:val="0"/>
+                <w:noProof w:val="0"/>
+                <w:lang w:val="bg-BG"/>
+              </w:rPr>
+            </w:pPr>
+            <w:r>
+              <w:rPr>
+                <w:b w:val="0"/>
+              </w:rPr>
+              <w:t>1234</w:t>
+            </w:r>
+          </w:p>
+          <w:p>
+            <w:pPr>
+              <w:pStyle w:val="Code"/>
+              <w:spacing w:before="20" w:after="20"/>
+              <w:rPr>
+                <w:b w:val="0"/>
+                <w:noProof w:val="0"/>
+                <w:lang w:val="bg-BG"/>
+              </w:rPr>
+            </w:pPr>
+            <w:r>
+              <w:rPr>
+                <w:b w:val="0"/>
+              </w:rPr>
+              <w:t>pass</w:t>
+            </w:r>
+          </w:p>
+          <w:p>
+            <w:pPr>
+              <w:pStyle w:val="Code"/>
+              <w:spacing w:before="20" w:after="20"/>
+              <w:rPr>
+                <w:b w:val="0"/>
+                <w:noProof w:val="0"/>
+                <w:lang w:val="bg-BG"/>
+              </w:rPr>
+            </w:pPr>
+            <w:r>
+              <w:rPr>
+                <w:b w:val="0"/>
+              </w:rPr>
+              <w:t>1324</w:t>
+            </w:r>
+          </w:p>
+          <w:p>
+            <w:pPr>
+              <w:spacing w:before="20" w:after="20"/>
+              <w:rPr>
+                <w:rFonts w:ascii="Consolas" w:hAnsi="Consolas"/>
+                <w:noProof/>
+              </w:rPr>
+            </w:pPr>
+            <w:r>
+              <w:t>1234</w:t>
+            </w:r>
+          </w:p>
+        </w:tc>
+        <w:tc>
+          <w:tcPr>
+            <w:tcW w:w="3330" w:type="dxa"/>
+          </w:tcPr>
+          <w:p>
+            <w:pPr>
+              <w:spacing w:before="20" w:after="20"/>
+              <w:rPr>
+                <w:rFonts w:ascii="Consolas" w:hAnsi="Consolas"/>
+                <w:noProof/>
+              </w:rPr>
+            </w:pPr>
+            <w:r>
+              <w:rPr>
+                <w:rFonts w:ascii="Consolas" w:hAnsi="Consolas"/>
+                <w:noProof/>
+              </w:rPr>
+              <w:t>Welcome Nakov!</w:t>
+            </w:r>
+          </w:p>
+        </w:tc>
+        <w:tc>
+          <w:tcPr>
+            <w:tcW w:w="630" w:type="dxa"/>
+            <w:vMerge/>
+            <w:tcBorders>
+              <w:bottom w:val="nil"/>
+            </w:tcBorders>
+            <w:shd w:val="clear" w:color="auto" w:fill="auto"/>
+          </w:tcPr>
+          <w:p>
+            <w:pPr>
+              <w:spacing w:before="20" w:after="20"/>
+              <w:rPr>
+                <w:rFonts w:ascii="Consolas" w:hAnsi="Consolas"/>
+                <w:noProof/>
+              </w:rPr>
+            </w:pPr>
+          </w:p>
+        </w:tc>
+        <w:tc>
+          <w:tcPr>
+            <w:tcW w:w="1530" w:type="dxa"/>
+          </w:tcPr>
+          <w:p>
+            <w:pPr>
+              <w:pStyle w:val="Code"/>
+              <w:spacing w:before="20" w:after="20"/>
+              <w:rPr>
+                <w:b w:val="0"/>
+                <w:noProof w:val="0"/>
+                <w:lang w:val="bg-BG"/>
+              </w:rPr>
+            </w:pPr>
+            <w:r>
+              <w:rPr>
+                <w:b w:val="0"/>
+              </w:rPr>
+              <w:t>Gosho</w:t>
+            </w:r>
+          </w:p>
+          <w:p>
+            <w:pPr>
+              <w:pStyle w:val="Code"/>
+              <w:spacing w:before="20" w:after="20"/>
+              <w:rPr>
+                <w:b w:val="0"/>
+                <w:noProof w:val="0"/>
+                <w:lang w:val="bg-BG"/>
+              </w:rPr>
+            </w:pPr>
+            <w:r>
+              <w:rPr>
+                <w:b w:val="0"/>
+              </w:rPr>
+              <w:t>secret</w:t>
+            </w:r>
+          </w:p>
+          <w:p>
+            <w:pPr>
+              <w:spacing w:before="20" w:after="20"/>
+              <w:rPr>
+                <w:rFonts w:ascii="Consolas" w:hAnsi="Consolas"/>
+                <w:noProof/>
+              </w:rPr>
+            </w:pPr>
+            <w:r>
+              <w:rPr>
+                <w:rFonts w:ascii="Consolas" w:hAnsi="Consolas"/>
+                <w:noProof/>
+              </w:rPr>
+              <w:t>secret</w:t>
+            </w:r>
+          </w:p>
+        </w:tc>
+        <w:tc>
+          <w:tcPr>
+            <w:tcW w:w="3420" w:type="dxa"/>
+          </w:tcPr>
+          <w:p>
+            <w:pPr>
+              <w:spacing w:before="20" w:after="20"/>
+              <w:rPr>
+                <w:rFonts w:ascii="Consolas" w:hAnsi="Consolas"/>
+                <w:noProof/>
+              </w:rPr>
+            </w:pPr>
+            <w:r>
+              <w:rPr>
+                <w:rFonts w:ascii="Consolas" w:hAnsi="Consolas"/>
+                <w:noProof/>
+              </w:rPr>
+              <w:t>Welcome Gosho!</w:t>
+            </w:r>
+          </w:p>
+        </w:tc>
+      </w:tr>
+    </w:tbl>
+    <w:p>
+      <w:pPr>
+        <w:pStyle w:val="Heading3"/>
+      </w:pPr>
+      <w:r>
+        <w:rPr>
+          <w:lang w:val="bg-BG"/>
+        </w:rPr>
+        <w:t>Насоки</w:t>
+      </w:r>
+    </w:p>
+    <w:p>
+      <w:pPr>
+        <w:pStyle w:val="Index"/>
+        <w:numPr>
+          <w:ilvl w:val="0"/>
+          <w:numId w:val="17"/>
+        </w:numPr>
+        <w:spacing w:after="0"/>
+        <w:rPr>
+          <w:lang w:val="bg-BG"/>
+        </w:rPr>
+      </w:pPr>
+      <w:r>
+        <w:rPr>
+          <w:lang w:val="bg-BG"/>
+        </w:rPr>
+        <w:t xml:space="preserve">Инициализирайте две променливи </w:t>
+      </w:r>
+      <w:r>
+        <w:rPr>
+          <w:rStyle w:val="CodeChar"/>
+        </w:rPr>
+        <w:t>username</w:t>
+      </w:r>
+      <w:r>
+        <w:rPr>
+          <w:rStyle w:val="CodeChar"/>
+          <w:rFonts w:asciiTheme="minorHAnsi" w:hAnsiTheme="minorHAnsi" w:cstheme="minorHAnsi"/>
+        </w:rPr>
+        <w:t xml:space="preserve"> </w:t>
+      </w:r>
+      <w:r>
+        <w:rPr>
+          <w:rStyle w:val="CodeChar"/>
+          <w:rFonts w:asciiTheme="minorHAnsi" w:hAnsiTheme="minorHAnsi" w:cstheme="minorHAnsi"/>
+          <w:lang w:val="bg-BG"/>
+        </w:rPr>
+        <w:t xml:space="preserve">и </w:t>
+      </w:r>
+      <w:r>
+        <w:rPr>
+          <w:rStyle w:val="CodeChar"/>
+        </w:rPr>
+        <w:t>password</w:t>
+      </w:r>
+      <w:r>
+        <w:t xml:space="preserve">, </w:t>
+      </w:r>
+      <w:r>
+        <w:rPr>
+          <w:lang w:val="bg-BG"/>
+        </w:rPr>
+        <w:t>които ще съдържат потребителското име и паролата</w:t>
+      </w:r>
+      <w:r>
+        <w:t>:</w:t>
+      </w:r>
+    </w:p>
+    <w:p>
+      <w:pPr>
+        <w:pStyle w:val="ListParagraph"/>
+        <w:spacing w:before="120" w:after="0"/>
+        <w:ind w:left="0" w:firstLine="450"/>
+        <w:rPr>
+          <w:lang w:val="bg-BG"/>
+        </w:rPr>
+      </w:pPr>
+      <w:r>
+        <w:rPr>
+          <w:noProof/>
+          <w:lang w:eastAsia="bg-BG"/>
+        </w:rPr>
+        <w:drawing>
+          <wp:inline distT="0" distB="0" distL="0" distR="0" wp14:anchorId="093B79D7" wp14:editId="49BDE048">
+            <wp:extent cx="3030855" cy="442839"/>
+            <wp:effectExtent l="19050" t="19050" r="17145" b="14605"/>
+            <wp:docPr id="27" name="Picture 27" descr="Graphical user interface&#10;&#10;Description automatically generated"/>
+            <wp:cNvGraphicFramePr>
+              <a:graphicFrameLocks xmlns:a="http://schemas.openxmlformats.org/drawingml/2006/main" noChangeAspect="1"/>
+            </wp:cNvGraphicFramePr>
+            <a:graphic xmlns:a="http://schemas.openxmlformats.org/drawingml/2006/main">
+              <a:graphicData uri="http://schemas.openxmlformats.org/drawingml/2006/picture">
+                <pic:pic xmlns:pic="http://schemas.openxmlformats.org/drawingml/2006/picture">
+                  <pic:nvPicPr>
+                    <pic:cNvPr id="27" name="Picture 27" descr="Graphical user interface&#10;&#10;Description automatically generated"/>
+                    <pic:cNvPicPr/>
+                  </pic:nvPicPr>
+                  <pic:blipFill>
+                    <a:blip r:embed="rId9"/>
+                    <a:stretch>
+                      <a:fillRect/>
+                    </a:stretch>
+                  </pic:blipFill>
+                  <pic:spPr>
+                    <a:xfrm>
+                      <a:off x="0" y="0"/>
+                      <a:ext cx="3297795" cy="481842"/>
+                    </a:xfrm>
+                    <a:prstGeom prst="rect">
+                      <a:avLst/>
+                    </a:prstGeom>
+                    <a:ln>
+                      <a:solidFill>
+                        <a:schemeClr val="bg1">
+                          <a:lumMod val="85000"/>
+                        </a:schemeClr>
+                      </a:solidFill>
+                    </a:ln>
+                  </pic:spPr>
+                </pic:pic>
+              </a:graphicData>
+            </a:graphic>
+          </wp:inline>
+        </w:drawing>
+      </w:r>
+    </w:p>
+    <w:p>
+      <w:pPr>
+        <w:pStyle w:val="ListParagraph"/>
+        <w:numPr>
+          <w:ilvl w:val="0"/>
+          <w:numId w:val="17"/>
+        </w:numPr>
+        <w:spacing w:after="0"/>
+        <w:rPr>
+          <w:lang w:val="bg-BG"/>
+        </w:rPr>
+      </w:pPr>
+      <w:r>
+        <w:rPr>
+          <w:lang w:val="bg-BG"/>
+        </w:rPr>
+        <w:t xml:space="preserve">Инициализирайте променлива </w:t>
+      </w:r>
+      <w:r>
+        <w:rPr>
+          <w:rStyle w:val="CodeChar"/>
+          <w:rFonts w:cs="FreeSans"/>
+        </w:rPr>
+        <w:t>input</w:t>
+      </w:r>
+      <w:r>
+        <w:t xml:space="preserve">, </w:t>
+      </w:r>
+      <w:r>
+        <w:rPr>
+          <w:lang w:val="bg-BG"/>
+        </w:rPr>
+        <w:t>която ще държи въведената от потребителя парола за вход</w:t>
+      </w:r>
+      <w:r>
+        <w:t>:</w:t>
+      </w:r>
+    </w:p>
+    <w:p>
+      <w:pPr>
+        <w:spacing w:after="0"/>
+        <w:ind w:firstLine="450"/>
+        <w:rPr>
+          <w:lang w:val="bg-BG"/>
+        </w:rPr>
+      </w:pPr>
+      <w:r>
+        <w:rPr>
+          <w:noProof/>
+          <w:lang w:eastAsia="bg-BG"/>
+        </w:rPr>
+        <w:drawing>
+          <wp:inline distT="0" distB="0" distL="0" distR="0" wp14:anchorId="14520652" wp14:editId="29C93B4D">
+            <wp:extent cx="2783207" cy="211455"/>
+            <wp:effectExtent l="19050" t="19050" r="17145" b="17145"/>
+            <wp:docPr id="29" name="Picture 29"/>
+            <wp:cNvGraphicFramePr>
+              <a:graphicFrameLocks xmlns:a="http://schemas.openxmlformats.org/drawingml/2006/main" noChangeAspect="1"/>
+            </wp:cNvGraphicFramePr>
+            <a:graphic xmlns:a="http://schemas.openxmlformats.org/drawingml/2006/main">
+              <a:graphicData uri="http://schemas.openxmlformats.org/drawingml/2006/picture">
+                <pic:pic xmlns:pic="http://schemas.openxmlformats.org/drawingml/2006/picture">
+                  <pic:nvPicPr>
+                    <pic:cNvPr id="1" name=""/>
+                    <pic:cNvPicPr/>
+                  </pic:nvPicPr>
+                  <pic:blipFill>
+                    <a:blip r:embed="rId10"/>
+                    <a:stretch>
+                      <a:fillRect/>
+                    </a:stretch>
+                  </pic:blipFill>
+                  <pic:spPr>
+                    <a:xfrm>
+                      <a:off x="0" y="0"/>
+                      <a:ext cx="3105280" cy="235925"/>
+                    </a:xfrm>
+                    <a:prstGeom prst="rect">
+                      <a:avLst/>
+                    </a:prstGeom>
+                    <a:ln>
+                      <a:solidFill>
+                        <a:schemeClr val="bg1">
+                          <a:lumMod val="85000"/>
+                        </a:schemeClr>
+                      </a:solidFill>
+                    </a:ln>
+                  </pic:spPr>
+                </pic:pic>
+              </a:graphicData>
+            </a:graphic>
+          </wp:inline>
+        </w:drawing>
+      </w:r>
+    </w:p>
+    <w:p>
+      <w:pPr>
+        <w:pStyle w:val="ListParagraph"/>
+        <w:numPr>
+          <w:ilvl w:val="0"/>
+          <w:numId w:val="17"/>
+        </w:numPr>
+        <w:spacing w:after="0"/>
+        <w:rPr>
+          <w:lang w:val="bg-BG"/>
+        </w:rPr>
+      </w:pPr>
+      <w:r>
+        <w:rPr>
+          <w:lang w:val="bg-BG"/>
+        </w:rPr>
+        <w:t xml:space="preserve">В </w:t>
+      </w:r>
+      <w:r>
+        <w:rPr>
+          <w:rStyle w:val="CodeChar"/>
+        </w:rPr>
+        <w:t>while</w:t>
+      </w:r>
+      <w:r>
+        <w:rPr>
+          <w:noProof/>
+        </w:rPr>
+        <w:t xml:space="preserve"> </w:t>
+      </w:r>
+      <w:r>
+        <w:rPr>
+          <w:lang w:val="bg-BG"/>
+        </w:rPr>
+        <w:t>цикъл</w:t>
+      </w:r>
+      <w:r>
+        <w:t xml:space="preserve">, </w:t>
+      </w:r>
+      <w:r>
+        <w:rPr>
+          <w:lang w:val="bg-BG"/>
+        </w:rPr>
+        <w:t>до въвеждане на валидна парола</w:t>
+      </w:r>
+      <w:r>
+        <w:t xml:space="preserve">, </w:t>
+      </w:r>
+      <w:r>
+        <w:rPr>
+          <w:lang w:val="bg-BG"/>
+        </w:rPr>
+        <w:t>четете нова</w:t>
+      </w:r>
+      <w:r>
+        <w:t>:</w:t>
+      </w:r>
+    </w:p>
+    <w:p>
+      <w:pPr>
+        <w:pStyle w:val="ListParagraph"/>
+        <w:spacing w:after="0"/>
+        <w:ind w:left="0" w:firstLine="450"/>
+        <w:rPr>
+          <w:lang w:val="bg-BG"/>
+        </w:rPr>
+      </w:pPr>
+      <w:r>
+        <w:rPr>
+          <w:noProof/>
+          <w:lang w:eastAsia="bg-BG"/>
+        </w:rPr>
+        <w:drawing>
+          <wp:inline distT="0" distB="0" distL="0" distR="0" wp14:anchorId="27F4C5B3" wp14:editId="74513DDD">
+            <wp:extent cx="2466975" cy="746883"/>
+            <wp:effectExtent l="19050" t="19050" r="9525" b="15240"/>
+            <wp:docPr id="37" name="Picture 37" descr="A picture containing text&#10;&#10;Description automatically generated"/>
+            <wp:cNvGraphicFramePr>
+              <a:graphicFrameLocks xmlns:a="http://schemas.openxmlformats.org/drawingml/2006/main" noChangeAspect="1"/>
+            </wp:cNvGraphicFramePr>
+            <a:graphic xmlns:a="http://schemas.openxmlformats.org/drawingml/2006/main">
+              <a:graphicData uri="http://schemas.openxmlformats.org/drawingml/2006/picture">
+                <pic:pic xmlns:pic="http://schemas.openxmlformats.org/drawingml/2006/picture">
+                  <pic:nvPicPr>
+                    <pic:cNvPr id="37" name="Picture 37" descr="A picture containing text&#10;&#10;Description automatically generated"/>
+                    <pic:cNvPicPr/>
+                  </pic:nvPicPr>
+                  <pic:blipFill>
+                    <a:blip r:embed="rId11"/>
+                    <a:stretch>
+                      <a:fillRect/>
+                    </a:stretch>
+                  </pic:blipFill>
+                  <pic:spPr>
+                    <a:xfrm>
+                      <a:off x="0" y="0"/>
+                      <a:ext cx="2531193" cy="766325"/>
+                    </a:xfrm>
+                    <a:prstGeom prst="rect">
+                      <a:avLst/>
+                    </a:prstGeom>
+                    <a:ln>
+                      <a:solidFill>
+                        <a:schemeClr val="bg1">
+                          <a:lumMod val="85000"/>
+                        </a:schemeClr>
+                      </a:solidFill>
+                    </a:ln>
+                  </pic:spPr>
+                </pic:pic>
+              </a:graphicData>
+            </a:graphic>
+          </wp:inline>
+        </w:drawing>
+      </w:r>
+    </w:p>
+    <w:p>
+      <w:pPr>
+        <w:pStyle w:val="ListParagraph"/>
+        <w:spacing w:after="0"/>
+        <w:ind w:left="0"/>
+        <w:jc w:val="center"/>
+        <w:rPr>
+          <w:lang w:val="bg-BG"/>
+        </w:rPr>
+      </w:pPr>
+    </w:p>
+    <w:p>
+      <w:pPr>
+        <w:pStyle w:val="ListParagraph"/>
+        <w:numPr>
+          <w:ilvl w:val="0"/>
+          <w:numId w:val="17"/>
+        </w:numPr>
+        <w:spacing w:after="0"/>
+        <w:rPr>
+          <w:lang w:val="bg-BG"/>
+        </w:rPr>
+      </w:pPr>
+      <w:r>
+        <w:rPr>
+          <w:lang w:val="bg-BG"/>
+        </w:rPr>
+        <w:t xml:space="preserve">Когато се въведе </w:t>
+      </w:r>
+      <w:r>
+        <w:rPr>
+          <w:b/>
+          <w:lang w:val="bg-BG"/>
+        </w:rPr>
+        <w:t>валидна парола</w:t>
+      </w:r>
+      <w:r>
+        <w:rPr>
+          <w:lang w:val="bg-BG"/>
+        </w:rPr>
+        <w:t xml:space="preserve"> </w:t>
+      </w:r>
+      <w:r>
+        <w:rPr>
+          <w:b/>
+          <w:lang w:val="bg-BG"/>
+        </w:rPr>
+        <w:t>принтирайте съобщението за успешен вход</w:t>
+      </w:r>
+      <w:r>
+        <w:t>:</w:t>
+      </w:r>
+    </w:p>
+    <w:p>
+      <w:pPr>
+        <w:pStyle w:val="ListParagraph"/>
+        <w:spacing w:after="0"/>
+        <w:ind w:left="0" w:firstLine="360"/>
+        <w:rPr>
+          <w:lang w:val="bg-BG"/>
+        </w:rPr>
+      </w:pPr>
+      <w:r>
+        <w:rPr>
+          <w:noProof/>
+          <w:lang w:eastAsia="bg-BG"/>
+        </w:rPr>
+        <w:drawing>
+          <wp:inline distT="0" distB="0" distL="0" distR="0" wp14:anchorId="6BBF3F51" wp14:editId="22ED0655">
+            <wp:extent cx="3429000" cy="1896168"/>
+            <wp:effectExtent l="19050" t="19050" r="19050" b="27940"/>
+            <wp:docPr id="38" name="Picture 38" descr="Graphical user interface, text, application&#10;&#10;Description automatically generated"/>
+            <wp:cNvGraphicFramePr>
+              <a:graphicFrameLocks xmlns:a="http://schemas.openxmlformats.org/drawingml/2006/main" noChangeAspect="1"/>
+            </wp:cNvGraphicFramePr>
+            <a:graphic xmlns:a="http://schemas.openxmlformats.org/drawingml/2006/main">
+              <a:graphicData uri="http://schemas.openxmlformats.org/drawingml/2006/picture">
+                <pic:pic xmlns:pic="http://schemas.openxmlformats.org/drawingml/2006/picture">
+                  <pic:nvPicPr>
+                    <pic:cNvPr id="38" name="Picture 38" descr="Graphical user interface, text, application&#10;&#10;Description automatically generated"/>
+                    <pic:cNvPicPr/>
+                  </pic:nvPicPr>
+                  <pic:blipFill>
+                    <a:blip r:embed="rId12"/>
+                    <a:stretch>
+                      <a:fillRect/>
+                    </a:stretch>
+                  </pic:blipFill>
+                  <pic:spPr>
+                    <a:xfrm>
+                      <a:off x="0" y="0"/>
+                      <a:ext cx="3478014" cy="1923272"/>
+                    </a:xfrm>
+                    <a:prstGeom prst="rect">
+                      <a:avLst/>
+                    </a:prstGeom>
+                    <a:ln>
+                      <a:solidFill>
+                        <a:schemeClr val="bg1">
+                          <a:lumMod val="85000"/>
+                        </a:schemeClr>
+                      </a:solidFill>
+                    </a:ln>
+                  </pic:spPr>
+                </pic:pic>
+              </a:graphicData>
+            </a:graphic>
+          </wp:inline>
+        </w:drawing>
+      </w:r>
+    </w:p>
+    <w:p>
+      <w:pPr>
+        <w:pStyle w:val="Heading2"/>
+        <w:rPr>
+          <w:lang w:val="bg-BG"/>
+        </w:rPr>
+      </w:pPr>
+      <w:r>
+        <w:rPr>
+          <w:lang w:val="bg-BG"/>
+        </w:rPr>
+        <w:t>Сума от числа</w:t>
+      </w:r>
+    </w:p>
+    <w:p>
+      <w:bookmarkStart w:id="0" w:name="_Hlk38362996"/>
+      <w:r>
+        <w:rPr>
+          <w:lang w:val="bg-BG"/>
+        </w:rPr>
+        <w:t>Напишете програма</w:t>
+      </w:r>
+      <w:r>
+        <w:t xml:space="preserve">, </w:t>
+      </w:r>
+      <w:r>
+        <w:rPr>
+          <w:lang w:val="bg-BG"/>
+        </w:rPr>
+        <w:t>която чете цяло число от конзолата и на всеки следващ ред цели числа</w:t>
+      </w:r>
+      <w:r>
+        <w:t xml:space="preserve">, </w:t>
+      </w:r>
+      <w:r>
+        <w:rPr>
+          <w:lang w:val="bg-BG"/>
+        </w:rPr>
+        <w:t>докато тяхната сума стане по</w:t>
+      </w:r>
+      <w:r>
+        <w:t>-</w:t>
+      </w:r>
+      <w:r>
+        <w:rPr>
+          <w:lang w:val="bg-BG"/>
+        </w:rPr>
+        <w:t>голяма или равна на първоначалното число</w:t>
+      </w:r>
+      <w:r>
+        <w:t xml:space="preserve">.. </w:t>
+      </w:r>
+      <w:r>
+        <w:rPr>
+          <w:lang w:val="bg-BG"/>
+        </w:rPr>
+        <w:t xml:space="preserve">След приключване да се отпечата </w:t>
+      </w:r>
+      <w:r>
+        <w:rPr>
+          <w:b/>
+          <w:bCs/>
+          <w:lang w:val="bg-BG"/>
+        </w:rPr>
+        <w:t>сумата на въведените числа</w:t>
+      </w:r>
+      <w:r>
+        <w:t>.</w:t>
+      </w:r>
+      <w:bookmarkEnd w:id="0"/>
+      <w:r>
+        <w:br w:type="page"/>
+      </w:r>
+    </w:p>
+    <w:p>
+      <w:pPr>
+        <w:pStyle w:val="Heading3"/>
+        <w:rPr>
+          <w:lang w:val="bg-BG"/>
+        </w:rPr>
+      </w:pPr>
+      <w:r>
+        <w:rPr>
+          <w:lang w:val="bg-BG"/>
+        </w:rPr>
+        <w:lastRenderedPageBreak/>
+        <w:t>Пример</w:t>
+      </w:r>
+      <w:r>
+        <w:rPr>
+          <w:lang w:val="bg-BG"/>
+        </w:rPr>
+        <w:t>и</w:t>
+      </w:r>
+    </w:p>
+    <w:tbl>
+      <w:tblPr>
+        <w:tblStyle w:val="TableGrid"/>
+        <w:tblW w:w="8784" w:type="dxa"/>
+        <w:tblCellMar>
+          <w:top w:w="57" w:type="dxa"/>
+          <w:left w:w="85" w:type="dxa"/>
+          <w:bottom w:w="57" w:type="dxa"/>
+          <w:right w:w="85" w:type="dxa"/>
+        </w:tblCellMar>
+        <w:tblLook w:val="04A0" w:firstRow="1" w:lastRow="0" w:firstColumn="1" w:lastColumn="0" w:noHBand="0" w:noVBand="1"/>
+      </w:tblPr>
+      <w:tblGrid>
+        <w:gridCol w:w="1525"/>
+        <w:gridCol w:w="1447"/>
+        <w:gridCol w:w="2423"/>
+        <w:gridCol w:w="1620"/>
+        <w:gridCol w:w="1769"/>
+      </w:tblGrid>
+      <w:tr>
+        <w:trPr>
+          <w:trHeight w:val="258"/>
+        </w:trPr>
+        <w:tc>
+          <w:tcPr>
+            <w:tcW w:w="1525" w:type="dxa"/>
+            <w:shd w:val="clear" w:color="auto" w:fill="D9D9D9" w:themeFill="background1" w:themeFillShade="D9"/>
+            <w:vAlign w:val="center"/>
+          </w:tcPr>
+          <w:p>
+            <w:pPr>
+              <w:spacing w:before="20" w:after="20"/>
+              <w:jc w:val="center"/>
+              <w:rPr>
+                <w:b/>
+              </w:rPr>
+            </w:pPr>
+            <w:bookmarkStart w:id="1" w:name="_Hlk37259694"/>
+            <w:r>
+              <w:rPr>
+                <w:b/>
+                <w:lang w:val="bg-BG"/>
+              </w:rPr>
+              <w:t>Вход</w:t>
+            </w:r>
+          </w:p>
+        </w:tc>
+        <w:tc>
+          <w:tcPr>
+            <w:tcW w:w="1447" w:type="dxa"/>
+            <w:shd w:val="clear" w:color="auto" w:fill="D9D9D9" w:themeFill="background1" w:themeFillShade="D9"/>
+            <w:vAlign w:val="center"/>
+          </w:tcPr>
+          <w:p>
+            <w:pPr>
+              <w:spacing w:before="20" w:after="20"/>
+              <w:jc w:val="center"/>
+              <w:rPr>
+                <w:b/>
+              </w:rPr>
+            </w:pPr>
+            <w:r>
+              <w:rPr>
+                <w:b/>
+                <w:lang w:val="bg-BG"/>
+              </w:rPr>
+              <w:t>Изход</w:t>
+            </w:r>
+          </w:p>
+        </w:tc>
+        <w:tc>
+          <w:tcPr>
+            <w:tcW w:w="2423" w:type="dxa"/>
+            <w:tcBorders>
+              <w:top w:val="nil"/>
+              <w:bottom w:val="nil"/>
+            </w:tcBorders>
+            <w:shd w:val="clear" w:color="auto" w:fill="auto"/>
+          </w:tcPr>
+          <w:p>
+            <w:pPr>
+              <w:spacing w:before="20" w:after="20"/>
+              <w:jc w:val="center"/>
+              <w:rPr>
+                <w:b/>
+              </w:rPr>
+            </w:pPr>
+          </w:p>
+        </w:tc>
+        <w:tc>
+          <w:tcPr>
+            <w:tcW w:w="1620" w:type="dxa"/>
+            <w:shd w:val="clear" w:color="auto" w:fill="D9D9D9" w:themeFill="background1" w:themeFillShade="D9"/>
+            <w:vAlign w:val="center"/>
+          </w:tcPr>
+          <w:p>
+            <w:pPr>
+              <w:spacing w:before="20" w:after="20"/>
+              <w:jc w:val="center"/>
+              <w:rPr>
+                <w:b/>
+              </w:rPr>
+            </w:pPr>
+            <w:r>
+              <w:rPr>
+                <w:b/>
+                <w:lang w:val="bg-BG"/>
+              </w:rPr>
+              <w:t>Вход</w:t>
+            </w:r>
+          </w:p>
+        </w:tc>
+        <w:tc>
+          <w:tcPr>
+            <w:tcW w:w="1769" w:type="dxa"/>
+            <w:shd w:val="clear" w:color="auto" w:fill="D9D9D9" w:themeFill="background1" w:themeFillShade="D9"/>
+            <w:vAlign w:val="center"/>
+          </w:tcPr>
+          <w:p>
+            <w:pPr>
+              <w:spacing w:before="20" w:after="20"/>
+              <w:jc w:val="center"/>
+              <w:rPr>
+                <w:b/>
+              </w:rPr>
+            </w:pPr>
+            <w:r>
+              <w:rPr>
+                <w:b/>
+                <w:lang w:val="bg-BG"/>
+              </w:rPr>
+              <w:t>Изход</w:t>
+            </w:r>
+          </w:p>
+        </w:tc>
+      </w:tr>
+      <w:tr>
+        <w:trPr>
+          <w:trHeight w:val="2057"/>
+        </w:trPr>
+        <w:tc>
+          <w:tcPr>
+            <w:tcW w:w="1525" w:type="dxa"/>
+          </w:tcPr>
+          <w:p>
+            <w:pPr>
+              <w:spacing w:before="20" w:after="20"/>
+              <w:rPr>
+                <w:rFonts w:ascii="Consolas" w:hAnsi="Consolas"/>
+                <w:noProof/>
+                <w:lang w:val="bg-BG"/>
+              </w:rPr>
+            </w:pPr>
+            <w:r>
+              <w:rPr>
+                <w:rFonts w:ascii="Consolas" w:hAnsi="Consolas"/>
+                <w:noProof/>
+              </w:rPr>
+              <w:t>100</w:t>
+            </w:r>
+          </w:p>
+          <w:p>
+            <w:pPr>
+              <w:spacing w:before="20" w:after="20"/>
+              <w:rPr>
+                <w:rFonts w:ascii="Consolas" w:hAnsi="Consolas"/>
+                <w:lang w:val="bg-BG"/>
+              </w:rPr>
+            </w:pPr>
+            <w:r>
+              <w:rPr>
+                <w:rFonts w:ascii="Consolas" w:hAnsi="Consolas"/>
+                <w:noProof/>
+              </w:rPr>
+              <w:t>10</w:t>
+            </w:r>
+          </w:p>
+          <w:p>
+            <w:pPr>
+              <w:spacing w:before="20" w:after="20"/>
+              <w:rPr>
+                <w:rFonts w:ascii="Consolas" w:hAnsi="Consolas"/>
+                <w:lang w:val="bg-BG"/>
+              </w:rPr>
+            </w:pPr>
+            <w:r>
+              <w:rPr>
+                <w:rFonts w:ascii="Consolas" w:hAnsi="Consolas"/>
+                <w:noProof/>
+              </w:rPr>
+              <w:t>20</w:t>
+            </w:r>
+          </w:p>
+          <w:p>
+            <w:pPr>
+              <w:spacing w:before="20" w:after="20"/>
+              <w:rPr>
+                <w:rFonts w:ascii="Consolas" w:hAnsi="Consolas"/>
+                <w:lang w:val="bg-BG"/>
+              </w:rPr>
+            </w:pPr>
+            <w:r>
+              <w:rPr>
+                <w:rFonts w:ascii="Consolas" w:hAnsi="Consolas"/>
+                <w:noProof/>
+              </w:rPr>
+              <w:t>30</w:t>
+            </w:r>
+          </w:p>
+          <w:p>
+            <w:pPr>
+              <w:spacing w:before="20" w:after="20"/>
+              <w:rPr>
+                <w:rFonts w:ascii="Consolas" w:hAnsi="Consolas"/>
+                <w:lang w:val="bg-BG"/>
+              </w:rPr>
+            </w:pPr>
+            <w:r>
+              <w:rPr>
+                <w:rFonts w:ascii="Consolas" w:hAnsi="Consolas"/>
+                <w:noProof/>
+              </w:rPr>
+              <w:t>40</w:t>
+            </w:r>
+          </w:p>
+          <w:p>
+            <w:pPr>
+              <w:spacing w:before="20" w:after="20"/>
+              <w:rPr>
+                <w:rFonts w:ascii="Consolas" w:hAnsi="Consolas"/>
+                <w:noProof/>
+              </w:rPr>
+            </w:pPr>
+          </w:p>
+        </w:tc>
+        <w:tc>
+          <w:tcPr>
+            <w:tcW w:w="1447" w:type="dxa"/>
+          </w:tcPr>
+          <w:p>
+            <w:pPr>
+              <w:spacing w:before="20" w:after="20"/>
+              <w:rPr>
+                <w:rFonts w:ascii="Consolas" w:hAnsi="Consolas"/>
+                <w:noProof/>
+              </w:rPr>
+            </w:pPr>
+            <w:r>
+              <w:rPr>
+                <w:rFonts w:ascii="Consolas" w:hAnsi="Consolas"/>
+                <w:noProof/>
+              </w:rPr>
+              <w:t>100</w:t>
+            </w:r>
+          </w:p>
+        </w:tc>
+        <w:tc>
+          <w:tcPr>
+            <w:tcW w:w="2423" w:type="dxa"/>
+            <w:tcBorders>
+              <w:top w:val="nil"/>
+              <w:bottom w:val="nil"/>
+            </w:tcBorders>
+            <w:shd w:val="clear" w:color="auto" w:fill="auto"/>
+          </w:tcPr>
+          <w:p>
+            <w:pPr>
+              <w:spacing w:before="20" w:after="20"/>
+              <w:rPr>
+                <w:rFonts w:ascii="Consolas" w:hAnsi="Consolas"/>
+                <w:noProof/>
+              </w:rPr>
+            </w:pPr>
+          </w:p>
+        </w:tc>
+        <w:tc>
+          <w:tcPr>
+            <w:tcW w:w="1620" w:type="dxa"/>
+          </w:tcPr>
+          <w:p>
+            <w:pPr>
+              <w:spacing w:before="20" w:after="20"/>
+              <w:rPr>
+                <w:rFonts w:ascii="Consolas" w:hAnsi="Consolas"/>
+                <w:noProof/>
+                <w:lang w:val="bg-BG"/>
+              </w:rPr>
+            </w:pPr>
+            <w:r>
+              <w:rPr>
+                <w:rFonts w:ascii="Consolas" w:hAnsi="Consolas"/>
+                <w:noProof/>
+              </w:rPr>
+              <w:t>20</w:t>
+            </w:r>
+          </w:p>
+          <w:p>
+            <w:pPr>
+              <w:spacing w:before="20" w:after="20"/>
+              <w:rPr>
+                <w:rFonts w:ascii="Consolas" w:hAnsi="Consolas"/>
+                <w:lang w:val="bg-BG"/>
+              </w:rPr>
+            </w:pPr>
+            <w:r>
+              <w:rPr>
+                <w:rFonts w:ascii="Consolas" w:hAnsi="Consolas"/>
+                <w:noProof/>
+              </w:rPr>
+              <w:t>1</w:t>
+            </w:r>
+          </w:p>
+          <w:p>
+            <w:pPr>
+              <w:spacing w:before="20" w:after="20"/>
+              <w:rPr>
+                <w:rFonts w:ascii="Consolas" w:hAnsi="Consolas"/>
+                <w:lang w:val="bg-BG"/>
+              </w:rPr>
+            </w:pPr>
+            <w:r>
+              <w:rPr>
+                <w:rFonts w:ascii="Consolas" w:hAnsi="Consolas"/>
+                <w:noProof/>
+              </w:rPr>
+              <w:t>2</w:t>
+            </w:r>
+          </w:p>
+          <w:p>
+            <w:pPr>
+              <w:spacing w:before="20" w:after="20"/>
+              <w:rPr>
+                <w:rFonts w:ascii="Consolas" w:hAnsi="Consolas"/>
+                <w:lang w:val="bg-BG"/>
+              </w:rPr>
+            </w:pPr>
+            <w:r>
+              <w:rPr>
+                <w:rFonts w:ascii="Consolas" w:hAnsi="Consolas"/>
+                <w:noProof/>
+              </w:rPr>
+              <w:t>3</w:t>
+            </w:r>
+          </w:p>
+          <w:p>
+            <w:pPr>
+              <w:spacing w:before="20" w:after="20"/>
+              <w:rPr>
+                <w:rFonts w:ascii="Consolas" w:hAnsi="Consolas"/>
+                <w:lang w:val="bg-BG"/>
+              </w:rPr>
+            </w:pPr>
+            <w:r>
+              <w:rPr>
+                <w:rFonts w:ascii="Consolas" w:hAnsi="Consolas"/>
+                <w:noProof/>
+              </w:rPr>
+              <w:t>4</w:t>
+            </w:r>
+          </w:p>
+          <w:p>
+            <w:pPr>
+              <w:spacing w:before="20" w:after="20"/>
+              <w:rPr>
+                <w:rFonts w:ascii="Consolas" w:hAnsi="Consolas"/>
+                <w:lang w:val="bg-BG"/>
+              </w:rPr>
+            </w:pPr>
+            <w:r>
+              <w:rPr>
+                <w:rFonts w:ascii="Consolas" w:hAnsi="Consolas"/>
+                <w:noProof/>
+              </w:rPr>
+              <w:t>5</w:t>
+            </w:r>
+          </w:p>
+          <w:p>
+            <w:pPr>
+              <w:spacing w:before="20" w:after="20"/>
+              <w:rPr>
+                <w:rFonts w:ascii="Consolas" w:hAnsi="Consolas"/>
+                <w:noProof/>
+              </w:rPr>
+            </w:pPr>
+            <w:r>
+              <w:rPr>
+                <w:rFonts w:ascii="Consolas" w:hAnsi="Consolas"/>
+                <w:noProof/>
+              </w:rPr>
+              <w:t>6</w:t>
+            </w:r>
+          </w:p>
+        </w:tc>
+        <w:tc>
+          <w:tcPr>
+            <w:tcW w:w="1769" w:type="dxa"/>
+          </w:tcPr>
+          <w:p>
+            <w:pPr>
+              <w:spacing w:before="20" w:after="20"/>
+              <w:rPr>
+                <w:rFonts w:ascii="Consolas" w:hAnsi="Consolas"/>
+                <w:noProof/>
+              </w:rPr>
+            </w:pPr>
+            <w:r>
+              <w:rPr>
+                <w:rFonts w:ascii="Consolas" w:hAnsi="Consolas"/>
+                <w:noProof/>
+              </w:rPr>
+              <w:t>21</w:t>
+            </w:r>
+          </w:p>
+        </w:tc>
+      </w:tr>
+    </w:tbl>
+    <w:bookmarkEnd w:id="1"/>
+    <w:p>
+      <w:pPr>
+        <w:pStyle w:val="Heading2"/>
+        <w:rPr>
+          <w:lang w:val="bg-BG"/>
+        </w:rPr>
+      </w:pPr>
+      <w:r>
+        <w:rPr>
+          <w:lang w:val="bg-BG"/>
+        </w:rPr>
+        <w:t xml:space="preserve">Редица числа </w:t>
+      </w:r>
+      <w:r>
+        <w:rPr>
+          <w:noProof/>
+        </w:rPr>
+        <w:t>2K</w:t>
+      </w:r>
+      <w:r>
+        <w:t>+1</w:t>
+      </w:r>
+    </w:p>
+    <w:p>
+      <w:pPr>
+        <w:spacing w:before="40" w:after="40"/>
+        <w:rPr>
+          <w:lang w:val="bg-BG"/>
+        </w:rPr>
+      </w:pPr>
+      <w:r>
+        <w:rPr>
+          <w:lang w:val="bg-BG"/>
+        </w:rPr>
+        <w:t>Напишете програма</w:t>
+      </w:r>
+      <w:r>
+        <w:t xml:space="preserve">, </w:t>
+      </w:r>
+      <w:r>
+        <w:rPr>
+          <w:lang w:val="bg-BG"/>
+        </w:rPr>
+        <w:t xml:space="preserve">която чете число </w:t>
+      </w:r>
+      <w:r>
+        <w:rPr>
+          <w:rStyle w:val="CodeChar"/>
+        </w:rPr>
+        <w:t>n</w:t>
+      </w:r>
+      <w:r>
+        <w:t xml:space="preserve">, </w:t>
+      </w:r>
+      <w:r>
+        <w:rPr>
+          <w:lang w:val="bg-BG"/>
+        </w:rPr>
+        <w:t>въведено от потребителя</w:t>
+      </w:r>
+      <w:r>
+        <w:t>,</w:t>
+      </w:r>
+      <w:r>
+        <w:rPr>
+          <w:b/>
+        </w:rPr>
+        <w:t xml:space="preserve"> </w:t>
+      </w:r>
+      <w:r>
+        <w:rPr>
+          <w:lang w:val="bg-BG"/>
+        </w:rPr>
+        <w:t xml:space="preserve">и отпечатва </w:t>
+      </w:r>
+      <w:r>
+        <w:rPr>
+          <w:b/>
+          <w:lang w:val="bg-BG"/>
+        </w:rPr>
+        <w:t xml:space="preserve">всички числа </w:t>
+      </w:r>
+      <w:r>
+        <w:rPr>
+          <w:b/>
+        </w:rPr>
+        <w:t xml:space="preserve">≤ n </w:t>
+      </w:r>
+      <w:r>
+        <w:rPr>
+          <w:b/>
+          <w:lang w:val="bg-BG"/>
+        </w:rPr>
+        <w:t>от редицата</w:t>
+      </w:r>
+      <w:r>
+        <w:t xml:space="preserve">: 1, 3, 7, 15, 31, …. </w:t>
+      </w:r>
+      <w:r>
+        <w:rPr>
+          <w:lang w:val="bg-BG"/>
+        </w:rPr>
+        <w:t xml:space="preserve">Всяко следващо число се изчислява като умножим </w:t>
+      </w:r>
+      <w:r>
+        <w:rPr>
+          <w:b/>
+          <w:lang w:val="bg-BG"/>
+        </w:rPr>
+        <w:t xml:space="preserve">предишното </w:t>
+      </w:r>
+      <w:r>
+        <w:rPr>
+          <w:lang w:val="bg-BG"/>
+        </w:rPr>
+        <w:t xml:space="preserve">с </w:t>
+      </w:r>
+      <w:r>
+        <w:rPr>
+          <w:b/>
+        </w:rPr>
+        <w:t>2</w:t>
+      </w:r>
+      <w:r>
+        <w:t xml:space="preserve"> </w:t>
+      </w:r>
+      <w:r>
+        <w:rPr>
+          <w:lang w:val="bg-BG"/>
+        </w:rPr>
+        <w:t xml:space="preserve">и добавим </w:t>
+      </w:r>
+      <w:r>
+        <w:rPr>
+          <w:b/>
+        </w:rPr>
+        <w:t>1</w:t>
+      </w:r>
+      <w:r>
+        <w:t>.</w:t>
+      </w:r>
+    </w:p>
+    <w:p>
+      <w:pPr>
+        <w:pStyle w:val="Heading3"/>
       </w:pPr>
       <w:r>
         <w:rPr>
@@ -4567,7 +6735,7 @@
                     <pic:cNvPicPr/>
                   </pic:nvPicPr>
                   <pic:blipFill>
-                    <a:blip r:embed="rId9"/>
+                    <a:blip r:embed="rId13"/>
                     <a:stretch>
                       <a:fillRect/>
                     </a:stretch>
@@ -4684,7 +6852,7 @@
                     <pic:cNvPicPr/>
                   </pic:nvPicPr>
                   <pic:blipFill>
-                    <a:blip r:embed="rId10"/>
+                    <a:blip r:embed="rId14"/>
                     <a:stretch>
                       <a:fillRect/>
                     </a:stretch>
@@ -4825,7 +6993,7 @@
                     <pic:cNvPicPr/>
                   </pic:nvPicPr>
                   <pic:blipFill>
-                    <a:blip r:embed="rId11">
+                    <a:blip r:embed="rId15">
                       <a:extLst>
                         <a:ext uri="{28A0092B-C50C-407E-A947-70E740481C1C}">
                           <a14:useLocalDpi xmlns:a14="http://schemas.microsoft.com/office/drawing/2010/main" val="0"/>
@@ -4875,7 +7043,6 @@
         <w:rPr>
           <w:lang w:val="bg-BG"/>
         </w:rPr>
-        <w:lastRenderedPageBreak/>
         <w:t xml:space="preserve">При всяко повторение на цикъла </w:t>
       </w:r>
       <w:r>
@@ -4932,7 +7099,7 @@
                     <pic:cNvPicPr/>
                   </pic:nvPicPr>
                   <pic:blipFill>
-                    <a:blip r:embed="rId12" cstate="print">
+                    <a:blip r:embed="rId16" cstate="print">
                       <a:extLst>
                         <a:ext uri="{28A0092B-C50C-407E-A947-70E740481C1C}">
                           <a14:useLocalDpi xmlns:a14="http://schemas.microsoft.com/office/drawing/2010/main" val="0"/>
@@ -4974,6 +7141,7 @@
         </w:rPr>
       </w:pPr>
       <w:r>
+        <w:lastRenderedPageBreak/>
         <w:t>Баланс</w:t>
       </w:r>
       <w:r>
@@ -4991,7 +7159,7 @@
           <w:lang w:val="bg-BG"/>
         </w:rPr>
       </w:pPr>
-      <w:bookmarkStart w:id="0" w:name="_Hlk38363067"/>
+      <w:bookmarkStart w:id="2" w:name="_Hlk38363067"/>
       <w:r>
         <w:rPr>
           <w:lang w:val="bg-BG"/>
@@ -5218,11 +7386,10 @@
         <w:t xml:space="preserve">. </w:t>
       </w:r>
     </w:p>
-    <w:bookmarkEnd w:id="0"/>
+    <w:bookmarkEnd w:id="2"/>
     <w:p>
       <w:pPr>
         <w:pStyle w:val="Heading3"/>
-        <w:spacing w:before="40"/>
         <w:rPr>
           <w:lang w:val="bg-BG"/>
         </w:rPr>
@@ -5676,7 +7843,7 @@
           <w:lang w:val="bg-BG"/>
         </w:rPr>
       </w:pPr>
-      <w:bookmarkStart w:id="1" w:name="_Hlk38363110"/>
+      <w:bookmarkStart w:id="3" w:name="_Hlk38363110"/>
       <w:r>
         <w:rPr>
           <w:lang w:val="bg-BG"/>
@@ -5780,7 +7947,7 @@
         <w:t xml:space="preserve">. </w:t>
       </w:r>
     </w:p>
-    <w:bookmarkEnd w:id="1"/>
+    <w:bookmarkEnd w:id="3"/>
     <w:p>
       <w:pPr>
         <w:pStyle w:val="Heading3"/>
@@ -6695,7 +8862,7 @@
           <w:lang w:val="bg-BG"/>
         </w:rPr>
       </w:pPr>
-      <w:bookmarkStart w:id="2" w:name="_Hlk38363178"/>
+      <w:bookmarkStart w:id="4" w:name="_Hlk38363178"/>
       <w:r>
         <w:rPr>
           <w:lang w:val="bg-BG"/>
@@ -6805,7 +8972,7 @@
         <w:t xml:space="preserve">. </w:t>
       </w:r>
     </w:p>
-    <w:bookmarkEnd w:id="2"/>
+    <w:bookmarkEnd w:id="4"/>
     <w:p>
       <w:pPr>
         <w:pStyle w:val="Heading3"/>
@@ -7197,7 +9364,6 @@
                 <w:rFonts w:ascii="Consolas" w:hAnsi="Consolas"/>
                 <w:noProof/>
               </w:rPr>
-              <w:lastRenderedPageBreak/>
               <w:t>99</w:t>
             </w:r>
           </w:p>
@@ -7269,7 +9435,6 @@
                 <w:rFonts w:ascii="Consolas" w:hAnsi="Consolas"/>
                 <w:noProof/>
               </w:rPr>
-              <w:lastRenderedPageBreak/>
               <w:t>70</w:t>
             </w:r>
           </w:p>
@@ -7328,7 +9493,6 @@
                 <w:rFonts w:ascii="Consolas" w:hAnsi="Consolas"/>
                 <w:noProof/>
               </w:rPr>
-              <w:lastRenderedPageBreak/>
               <w:t>20</w:t>
             </w:r>
           </w:p>
@@ -7383,7 +9547,6 @@
                 <w:rFonts w:ascii="Consolas" w:hAnsi="Consolas"/>
                 <w:noProof/>
               </w:rPr>
-              <w:lastRenderedPageBreak/>
               <w:t>-30</w:t>
             </w:r>
           </w:p>
@@ -7442,7 +9605,6 @@
                 <w:rFonts w:ascii="Consolas" w:hAnsi="Consolas"/>
                 <w:noProof/>
               </w:rPr>
-              <w:lastRenderedPageBreak/>
               <w:t>-20</w:t>
             </w:r>
           </w:p>
@@ -7514,7 +9676,6 @@
                 <w:rFonts w:ascii="Consolas" w:hAnsi="Consolas"/>
                 <w:noProof/>
               </w:rPr>
-              <w:lastRenderedPageBreak/>
               <w:t>-20</w:t>
             </w:r>
           </w:p>
@@ -7572,7 +9733,6 @@
                 <w:rFonts w:ascii="Consolas" w:hAnsi="Consolas"/>
                 <w:noProof/>
               </w:rPr>
-              <w:lastRenderedPageBreak/>
               <w:t>Stop</w:t>
             </w:r>
           </w:p>
@@ -7594,7 +9754,6 @@
                 <w:rFonts w:ascii="Consolas" w:hAnsi="Consolas"/>
                 <w:noProof/>
               </w:rPr>
-              <w:lastRenderedPageBreak/>
               <w:t>999</w:t>
             </w:r>
           </w:p>
@@ -7653,7 +9812,6 @@
                 <w:rFonts w:ascii="Consolas" w:hAnsi="Consolas"/>
                 <w:noProof/>
               </w:rPr>
-              <w:lastRenderedPageBreak/>
               <w:t>-2</w:t>
             </w:r>
           </w:p>
@@ -7691,7 +9849,6 @@
                 <w:rFonts w:ascii="Consolas" w:hAnsi="Consolas"/>
                 <w:noProof/>
               </w:rPr>
-              <w:lastRenderedPageBreak/>
               <w:t>-2</w:t>
             </w:r>
           </w:p>
@@ -7706,6 +9863,7 @@
         </w:rPr>
       </w:pPr>
       <w:r>
+        <w:lastRenderedPageBreak/>
         <w:t>Завършванe</w:t>
       </w:r>
     </w:p>
@@ -8091,15 +10249,11 @@
     <w:p>
       <w:pPr>
         <w:pStyle w:val="Heading3"/>
-        <w:spacing w:before="40"/>
-        <w:rPr>
-          <w:lang w:val="bg-BG"/>
-        </w:rPr>
-      </w:pPr>
-      <w:r>
-        <w:rPr>
-          <w:lang w:val="bg-BG"/>
-        </w:rPr>
+        <w:rPr>
+          <w:lang w:val="bg-BG"/>
+        </w:rPr>
+      </w:pPr>
+      <w:r>
         <w:t>Примери</w:t>
       </w:r>
     </w:p>
@@ -9086,14 +11240,12 @@
         <w:spacing w:before="0" w:after="0"/>
         <w:rPr>
           <w:b/>
-          <w:lang w:val="bg-BG"/>
-        </w:rPr>
-      </w:pPr>
-      <w:r>
-        <w:rPr>
-          <w:lang w:val="bg-BG"/>
-        </w:rPr>
-        <w:lastRenderedPageBreak/>
+        </w:rPr>
+      </w:pPr>
+      <w:r>
+        <w:rPr>
+          <w:lang w:val="bg-BG"/>
+        </w:rPr>
         <w:t>От конзолата се прочитат две</w:t>
       </w:r>
       <w:r>
@@ -9121,6 +11273,12 @@
           <w:b/>
         </w:rPr>
         <w:t>.</w:t>
+      </w:r>
+      <w:r>
+        <w:rPr>
+          <w:b/>
+        </w:rPr>
+        <w:br w:type="page"/>
       </w:r>
     </w:p>
     <w:p>
@@ -9131,6 +11289,7 @@
         <w:rPr>
           <w:lang w:val="bg-BG"/>
         </w:rPr>
+        <w:lastRenderedPageBreak/>
         <w:t>Примери</w:t>
       </w:r>
     </w:p>
@@ -10030,7 +12189,7 @@
                     <pic:cNvPicPr/>
                   </pic:nvPicPr>
                   <pic:blipFill>
-                    <a:blip r:embed="rId13" cstate="print"/>
+                    <a:blip r:embed="rId17" cstate="print"/>
                     <a:stretch>
                       <a:fillRect/>
                     </a:stretch>
@@ -10530,7 +12689,6 @@
           <w:b w:val="0"/>
           <w:lang w:val="bg-BG"/>
         </w:rPr>
-        <w:lastRenderedPageBreak/>
         <w:t>Ако по време на проверката заплатата стане</w:t>
       </w:r>
       <w:r>
@@ -10692,6 +12850,7 @@
         <w:rPr>
           <w:lang w:val="bg-BG"/>
         </w:rPr>
+        <w:lastRenderedPageBreak/>
         <w:t>Примери</w:t>
       </w:r>
     </w:p>
@@ -12791,7 +14950,6 @@
                 <w:b/>
                 <w:lang w:val="bg-BG"/>
               </w:rPr>
-              <w:lastRenderedPageBreak/>
               <w:t>Вход</w:t>
             </w:r>
           </w:p>
@@ -13023,7 +15181,15 @@
                 <w:rFonts w:ascii="Consolas" w:eastAsia="Calibri" w:hAnsi="Consolas" w:cs="Times New Roman"/>
                 <w:noProof/>
               </w:rPr>
-              <w:t>123464 123475 123486 123497 123530 123541 123552 123563 123574 123585 123596 123640 123651 123662 123673 123684 123695 123750 123761 123772 123783 123794 123860 123871 123882 123893 123970 123981 123992</w:t>
+              <w:t xml:space="preserve">123464 123475 123486 123497 </w:t>
+            </w:r>
+            <w:r>
+              <w:rPr>
+                <w:rFonts w:ascii="Consolas" w:eastAsia="Calibri" w:hAnsi="Consolas" w:cs="Times New Roman"/>
+                <w:noProof/>
+              </w:rPr>
+              <w:lastRenderedPageBreak/>
+              <w:t>123530 123541 123552 123563 123574 123585 123596 123640 123651 123662 123673 123684 123695 123750 123761 123772 123783 123794 123860 123871 123882 123893 123970 123981 123992</w:t>
             </w:r>
           </w:p>
         </w:tc>
@@ -13051,6 +15217,7 @@
                 <w:rFonts w:ascii="Consolas" w:eastAsia="Calibri" w:hAnsi="Consolas" w:cs="Times New Roman"/>
                 <w:noProof/>
               </w:rPr>
+              <w:lastRenderedPageBreak/>
               <w:t>299900</w:t>
             </w:r>
           </w:p>
@@ -13176,9 +15343,6 @@
     <w:p>
       <w:pPr>
         <w:pStyle w:val="Heading3"/>
-        <w:rPr>
-          <w:lang w:val="bg-BG"/>
-        </w:rPr>
       </w:pPr>
       <w:r>
         <w:rPr>
@@ -13243,7 +15407,7 @@
                     <pic:cNvPicPr/>
                   </pic:nvPicPr>
                   <pic:blipFill>
-                    <a:blip r:embed="rId14"/>
+                    <a:blip r:embed="rId18"/>
                     <a:stretch>
                       <a:fillRect/>
                     </a:stretch>
@@ -13416,7 +15580,7 @@
                     <pic:cNvPicPr/>
                   </pic:nvPicPr>
                   <pic:blipFill>
-                    <a:blip r:embed="rId15"/>
+                    <a:blip r:embed="rId19"/>
                     <a:stretch>
                       <a:fillRect/>
                     </a:stretch>
@@ -13528,7 +15692,7 @@
                     <pic:cNvPicPr/>
                   </pic:nvPicPr>
                   <pic:blipFill>
-                    <a:blip r:embed="rId16"/>
+                    <a:blip r:embed="rId20"/>
                     <a:stretch>
                       <a:fillRect/>
                     </a:stretch>
@@ -13702,7 +15866,7 @@
                     <pic:cNvPicPr/>
                   </pic:nvPicPr>
                   <pic:blipFill>
-                    <a:blip r:embed="rId17"/>
+                    <a:blip r:embed="rId21"/>
                     <a:stretch>
                       <a:fillRect/>
                     </a:stretch>
@@ -13808,7 +15972,7 @@
                     <pic:cNvPicPr/>
                   </pic:nvPicPr>
                   <pic:blipFill>
-                    <a:blip r:embed="rId18"/>
+                    <a:blip r:embed="rId22"/>
                     <a:stretch>
                       <a:fillRect/>
                     </a:stretch>
@@ -13978,7 +16142,7 @@
                     <pic:cNvPicPr/>
                   </pic:nvPicPr>
                   <pic:blipFill>
-                    <a:blip r:embed="rId19"/>
+                    <a:blip r:embed="rId23"/>
                     <a:stretch>
                       <a:fillRect/>
                     </a:stretch>
@@ -14100,7 +16264,7 @@
                     <pic:cNvPicPr/>
                   </pic:nvPicPr>
                   <pic:blipFill>
-                    <a:blip r:embed="rId20"/>
+                    <a:blip r:embed="rId24"/>
                     <a:stretch>
                       <a:fillRect/>
                     </a:stretch>
@@ -14129,8 +16293,8 @@
       </w:r>
     </w:p>
     <w:sectPr>
-      <w:headerReference w:type="default" r:id="rId21"/>
-      <w:footerReference w:type="default" r:id="rId22"/>
+      <w:headerReference w:type="default" r:id="rId25"/>
+      <w:footerReference w:type="default" r:id="rId26"/>
       <w:pgSz w:w="11909" w:h="16834" w:code="9"/>
       <w:pgMar w:top="567" w:right="737" w:bottom="1077" w:left="737" w:header="567" w:footer="794" w:gutter="0"/>
       <w:cols w:space="720"/>
@@ -14347,7 +16511,7 @@
                               <w:szCs w:val="17"/>
                             </w:rPr>
                           </w:pPr>
-                          <w:bookmarkStart w:id="3" w:name="_Hlk24191091"/>
+                          <w:bookmarkStart w:id="5" w:name="_Hlk24191091"/>
                           <w:r>
                             <w:rPr>
                               <w:sz w:val="17"/>
@@ -14465,7 +16629,7 @@
                             <w:t>.</w:t>
                           </w:r>
                         </w:p>
-                        <w:bookmarkEnd w:id="3"/>
+                        <w:bookmarkEnd w:id="5"/>
                         <w:p>
                           <w:pPr>
                             <w:spacing w:line="240" w:lineRule="auto"/>
@@ -15047,7 +17211,7 @@
                         <w:szCs w:val="17"/>
                       </w:rPr>
                     </w:pPr>
-                    <w:bookmarkStart w:id="16" w:name="_Hlk24191091"/>
+                    <w:bookmarkStart w:id="6" w:name="_Hlk24191091"/>
                     <w:r>
                       <w:rPr>
                         <w:sz w:val="17"/>
@@ -15165,7 +17329,7 @@
                       <w:t>.</w:t>
                     </w:r>
                   </w:p>
-                  <w:bookmarkEnd w:id="16"/>
+                  <w:bookmarkEnd w:id="6"/>
                   <w:p>
                     <w:pPr>
                       <w:spacing w:line="240" w:lineRule="auto"/>
@@ -15203,7 +17367,7 @@
                                   </pic:cNvPicPr>
                                 </pic:nvPicPr>
                                 <pic:blipFill>
-                                  <a:blip r:embed="rId21">
+                                  <a:blip r:embed="rId2">
                                     <a:extLst>
                                       <a:ext uri="{28A0092B-C50C-407E-A947-70E740481C1C}">
                                         <a14:useLocalDpi xmlns:a14="http://schemas.microsoft.com/office/drawing/2010/main" val="0"/>
@@ -15252,7 +17416,7 @@
                           <wp:extent cx="180000" cy="180000"/>
                           <wp:effectExtent l="0" t="0" r="0" b="0"/>
                           <wp:docPr id="2" name="Picture 2">
-                            <a:hlinkClick xmlns:a="http://schemas.openxmlformats.org/drawingml/2006/main" r:id="rId22"/>
+                            <a:hlinkClick xmlns:a="http://schemas.openxmlformats.org/drawingml/2006/main" r:id="rId3"/>
                           </wp:docPr>
                           <wp:cNvGraphicFramePr>
                             <a:graphicFrameLocks xmlns:a="http://schemas.openxmlformats.org/drawingml/2006/main" noChangeAspect="1"/>
@@ -15262,14 +17426,14 @@
                               <pic:pic xmlns:pic="http://schemas.openxmlformats.org/drawingml/2006/picture">
                                 <pic:nvPicPr>
                                   <pic:cNvPr id="2" name="Picture 2">
-                                    <a:hlinkClick r:id="rId22"/>
+                                    <a:hlinkClick r:id="rId3"/>
                                   </pic:cNvPr>
                                   <pic:cNvPicPr>
                                     <a:picLocks noChangeAspect="1" noChangeArrowheads="1"/>
                                   </pic:cNvPicPr>
                                 </pic:nvPicPr>
                                 <pic:blipFill>
-                                  <a:blip r:embed="rId23">
+                                  <a:blip r:embed="rId4">
                                     <a:extLst>
                                       <a:ext uri="{28A0092B-C50C-407E-A947-70E740481C1C}">
                                         <a14:useLocalDpi xmlns:a14="http://schemas.microsoft.com/office/drawing/2010/main" val="0"/>
@@ -15318,7 +17482,7 @@
                           <wp:extent cx="180000" cy="180000"/>
                           <wp:effectExtent l="0" t="0" r="0" b="0"/>
                           <wp:docPr id="5" name="Picture 5" title="Software University @ Facebook">
-                            <a:hlinkClick xmlns:a="http://schemas.openxmlformats.org/drawingml/2006/main" r:id="rId24"/>
+                            <a:hlinkClick xmlns:a="http://schemas.openxmlformats.org/drawingml/2006/main" r:id="rId5"/>
                           </wp:docPr>
                           <wp:cNvGraphicFramePr>
                             <a:graphicFrameLocks xmlns:a="http://schemas.openxmlformats.org/drawingml/2006/main" noChangeAspect="1"/>
@@ -15328,12 +17492,12 @@
                               <pic:pic xmlns:pic="http://schemas.openxmlformats.org/drawingml/2006/picture">
                                 <pic:nvPicPr>
                                   <pic:cNvPr id="5" name="Picture 5" title="Software University @ Facebook">
-                                    <a:hlinkClick r:id="rId24"/>
+                                    <a:hlinkClick r:id="rId5"/>
                                   </pic:cNvPr>
                                   <pic:cNvPicPr/>
                                 </pic:nvPicPr>
                                 <pic:blipFill>
-                                  <a:blip r:embed="rId25"/>
+                                  <a:blip r:embed="rId6"/>
                                   <a:stretch>
                                     <a:fillRect/>
                                   </a:stretch>
@@ -15371,7 +17535,7 @@
                           <wp:extent cx="180000" cy="180000"/>
                           <wp:effectExtent l="0" t="0" r="0" b="0"/>
                           <wp:docPr id="20" name="Picture 20">
-                            <a:hlinkClick xmlns:a="http://schemas.openxmlformats.org/drawingml/2006/main" r:id="rId26"/>
+                            <a:hlinkClick xmlns:a="http://schemas.openxmlformats.org/drawingml/2006/main" r:id="rId7"/>
                           </wp:docPr>
                           <wp:cNvGraphicFramePr>
                             <a:graphicFrameLocks xmlns:a="http://schemas.openxmlformats.org/drawingml/2006/main" noChangeAspect="1"/>
@@ -15381,20 +17545,20 @@
                               <pic:pic xmlns:pic="http://schemas.openxmlformats.org/drawingml/2006/picture">
                                 <pic:nvPicPr>
                                   <pic:cNvPr id="20" name="Picture 20">
-                                    <a:hlinkClick r:id="rId26"/>
+                                    <a:hlinkClick r:id="rId7"/>
                                   </pic:cNvPr>
                                   <pic:cNvPicPr>
                                     <a:picLocks noChangeAspect="1" noChangeArrowheads="1"/>
                                   </pic:cNvPicPr>
                                 </pic:nvPicPr>
                                 <pic:blipFill>
-                                  <a:blip r:embed="rId27">
+                                  <a:blip r:embed="rId8">
                                     <a:extLst>
                                       <a:ext uri="{28A0092B-C50C-407E-A947-70E740481C1C}">
                                         <a14:useLocalDpi xmlns:a14="http://schemas.microsoft.com/office/drawing/2010/main" val="0"/>
                                       </a:ext>
                                       <a:ext uri="{837473B0-CC2E-450A-ABE3-18F120FF3D39}">
-                                        <a1611:picAttrSrcUrl xmlns:a1611="http://schemas.microsoft.com/office/drawing/2016/11/main" r:id="rId28"/>
+                                        <a1611:picAttrSrcUrl xmlns:a1611="http://schemas.microsoft.com/office/drawing/2016/11/main" r:id="rId9"/>
                                       </a:ext>
                                     </a:extLst>
                                   </a:blip>
@@ -15440,7 +17604,7 @@
                           <wp:extent cx="180000" cy="180000"/>
                           <wp:effectExtent l="0" t="0" r="0" b="0"/>
                           <wp:docPr id="7" name="Picture 7" title="Software University @ Twitter">
-                            <a:hlinkClick xmlns:a="http://schemas.openxmlformats.org/drawingml/2006/main" r:id="rId29"/>
+                            <a:hlinkClick xmlns:a="http://schemas.openxmlformats.org/drawingml/2006/main" r:id="rId10"/>
                           </wp:docPr>
                           <wp:cNvGraphicFramePr>
                             <a:graphicFrameLocks xmlns:a="http://schemas.openxmlformats.org/drawingml/2006/main" noChangeAspect="1"/>
@@ -15450,12 +17614,12 @@
                               <pic:pic xmlns:pic="http://schemas.openxmlformats.org/drawingml/2006/picture">
                                 <pic:nvPicPr>
                                   <pic:cNvPr id="7" name="Picture 7" title="Software University @ Twitter">
-                                    <a:hlinkClick r:id="rId29"/>
+                                    <a:hlinkClick r:id="rId10"/>
                                   </pic:cNvPr>
                                   <pic:cNvPicPr/>
                                 </pic:nvPicPr>
                                 <pic:blipFill>
-                                  <a:blip r:embed="rId30"/>
+                                  <a:blip r:embed="rId11"/>
                                   <a:stretch>
                                     <a:fillRect/>
                                   </a:stretch>
@@ -15493,7 +17657,7 @@
                           <wp:extent cx="180000" cy="180000"/>
                           <wp:effectExtent l="0" t="0" r="0" b="0"/>
                           <wp:docPr id="17" name="Picture 17" title="Software University @ YouTube">
-                            <a:hlinkClick xmlns:a="http://schemas.openxmlformats.org/drawingml/2006/main" r:id="rId31"/>
+                            <a:hlinkClick xmlns:a="http://schemas.openxmlformats.org/drawingml/2006/main" r:id="rId12"/>
                           </wp:docPr>
                           <wp:cNvGraphicFramePr>
                             <a:graphicFrameLocks xmlns:a="http://schemas.openxmlformats.org/drawingml/2006/main" noChangeAspect="1"/>
@@ -15503,12 +17667,12 @@
                               <pic:pic xmlns:pic="http://schemas.openxmlformats.org/drawingml/2006/picture">
                                 <pic:nvPicPr>
                                   <pic:cNvPr id="17" name="Picture 17" title="Software University @ YouTube">
-                                    <a:hlinkClick r:id="rId31"/>
+                                    <a:hlinkClick r:id="rId12"/>
                                   </pic:cNvPr>
                                   <pic:cNvPicPr/>
                                 </pic:nvPicPr>
                                 <pic:blipFill>
-                                  <a:blip r:embed="rId32"/>
+                                  <a:blip r:embed="rId13"/>
                                   <a:stretch>
                                     <a:fillRect/>
                                   </a:stretch>
@@ -15546,7 +17710,7 @@
                           <wp:extent cx="180000" cy="180000"/>
                           <wp:effectExtent l="0" t="0" r="0" b="0"/>
                           <wp:docPr id="21" name="Picture 21">
-                            <a:hlinkClick xmlns:a="http://schemas.openxmlformats.org/drawingml/2006/main" r:id="rId33"/>
+                            <a:hlinkClick xmlns:a="http://schemas.openxmlformats.org/drawingml/2006/main" r:id="rId14"/>
                           </wp:docPr>
                           <wp:cNvGraphicFramePr>
                             <a:graphicFrameLocks xmlns:a="http://schemas.openxmlformats.org/drawingml/2006/main" noChangeAspect="1"/>
@@ -15556,14 +17720,14 @@
                               <pic:pic xmlns:pic="http://schemas.openxmlformats.org/drawingml/2006/picture">
                                 <pic:nvPicPr>
                                   <pic:cNvPr id="21" name="Picture 21">
-                                    <a:hlinkClick r:id="rId33"/>
+                                    <a:hlinkClick r:id="rId14"/>
                                   </pic:cNvPr>
                                   <pic:cNvPicPr>
                                     <a:picLocks noChangeAspect="1" noChangeArrowheads="1"/>
                                   </pic:cNvPicPr>
                                 </pic:nvPicPr>
                                 <pic:blipFill rotWithShape="1">
-                                  <a:blip r:embed="rId34">
+                                  <a:blip r:embed="rId15">
                                     <a:extLst>
                                       <a:ext uri="{28A0092B-C50C-407E-A947-70E740481C1C}">
                                         <a14:useLocalDpi xmlns:a14="http://schemas.microsoft.com/office/drawing/2010/main" val="0"/>
@@ -15615,7 +17779,7 @@
                           <wp:extent cx="180000" cy="180000"/>
                           <wp:effectExtent l="0" t="0" r="0" b="0"/>
                           <wp:docPr id="22" name="Picture 22">
-                            <a:hlinkClick xmlns:a="http://schemas.openxmlformats.org/drawingml/2006/main" r:id="rId35"/>
+                            <a:hlinkClick xmlns:a="http://schemas.openxmlformats.org/drawingml/2006/main" r:id="rId16"/>
                           </wp:docPr>
                           <wp:cNvGraphicFramePr>
                             <a:graphicFrameLocks xmlns:a="http://schemas.openxmlformats.org/drawingml/2006/main" noChangeAspect="1"/>
@@ -15625,14 +17789,14 @@
                               <pic:pic xmlns:pic="http://schemas.openxmlformats.org/drawingml/2006/picture">
                                 <pic:nvPicPr>
                                   <pic:cNvPr id="22" name="Picture 22">
-                                    <a:hlinkClick r:id="rId35"/>
+                                    <a:hlinkClick r:id="rId16"/>
                                   </pic:cNvPr>
                                   <pic:cNvPicPr>
                                     <a:picLocks noChangeAspect="1" noChangeArrowheads="1"/>
                                   </pic:cNvPicPr>
                                 </pic:nvPicPr>
                                 <pic:blipFill>
-                                  <a:blip r:embed="rId36">
+                                  <a:blip r:embed="rId17">
                                     <a:extLst>
                                       <a:ext uri="{28A0092B-C50C-407E-A947-70E740481C1C}">
                                         <a14:useLocalDpi xmlns:a14="http://schemas.microsoft.com/office/drawing/2010/main" val="0"/>
@@ -15681,7 +17845,7 @@
                           <wp:extent cx="180000" cy="180000"/>
                           <wp:effectExtent l="0" t="0" r="0" b="0"/>
                           <wp:docPr id="23" name="Picture 23" title="Software University: Email Us">
-                            <a:hlinkClick xmlns:a="http://schemas.openxmlformats.org/drawingml/2006/main" r:id="rId37"/>
+                            <a:hlinkClick xmlns:a="http://schemas.openxmlformats.org/drawingml/2006/main" r:id="rId18"/>
                           </wp:docPr>
                           <wp:cNvGraphicFramePr>
                             <a:graphicFrameLocks xmlns:a="http://schemas.openxmlformats.org/drawingml/2006/main" noChangeAspect="1"/>
@@ -15691,12 +17855,12 @@
                               <pic:pic xmlns:pic="http://schemas.openxmlformats.org/drawingml/2006/picture">
                                 <pic:nvPicPr>
                                   <pic:cNvPr id="23" name="Picture 23" title="Software University: Email Us">
-                                    <a:hlinkClick r:id="rId37"/>
+                                    <a:hlinkClick r:id="rId18"/>
                                   </pic:cNvPr>
                                   <pic:cNvPicPr/>
                                 </pic:nvPicPr>
                                 <pic:blipFill>
-                                  <a:blip r:embed="rId38"/>
+                                  <a:blip r:embed="rId19"/>
                                   <a:stretch>
                                     <a:fillRect/>
                                   </a:stretch>
@@ -15758,7 +17922,7 @@
                   </pic:cNvPicPr>
                 </pic:nvPicPr>
                 <pic:blipFill>
-                  <a:blip r:embed="rId39">
+                  <a:blip r:embed="rId21">
                     <a:extLst>
                       <a:ext uri="{28A0092B-C50C-407E-A947-70E740481C1C}">
                         <a14:useLocalDpi xmlns:a14="http://schemas.microsoft.com/office/drawing/2010/main" val="0"/>
@@ -22203,11 +24367,11 @@
     <w:uiPriority w:val="9"/>
     <w:unhideWhenUsed/>
     <w:qFormat/>
-    <w:rsid w:val="00540D3B"/>
+    <w:rsid w:val="00743A0E"/>
     <w:pPr>
       <w:keepNext/>
       <w:keepLines/>
-      <w:spacing w:before="300" w:after="40"/>
+      <w:spacing w:before="240" w:after="40"/>
       <w:outlineLvl w:val="2"/>
     </w:pPr>
     <w:rPr>
@@ -22266,7 +24430,6 @@
   <w:style w:type="character" w:default="1" w:styleId="DefaultParagraphFont">
     <w:name w:val="Default Paragraph Font"/>
     <w:uiPriority w:val="1"/>
-    <w:semiHidden/>
     <w:unhideWhenUsed/>
   </w:style>
   <w:style w:type="table" w:default="1" w:styleId="TableNormal">
@@ -22437,7 +24600,7 @@
     <w:link w:val="Heading3"/>
     <w:uiPriority w:val="9"/>
     <w:qFormat/>
-    <w:rsid w:val="00540D3B"/>
+    <w:rsid w:val="00743A0E"/>
     <w:rPr>
       <w:rFonts w:eastAsiaTheme="majorEastAsia" w:cstheme="majorBidi"/>
       <w:b/>

</xml_diff>